<commit_message>
docs: :memo: update requirements document
</commit_message>
<xml_diff>
--- a/doc/VoileLabs-人气投票项目-需求文档.docx
+++ b/doc/VoileLabs-人气投票项目-需求文档.docx
@@ -11,14 +11,7 @@
         <w:rPr>
           <w:rFonts w:hint="eastAsia"/>
         </w:rPr>
-        <w:t>新版东方</w:t>
-      </w:r>
-      <w:proofErr w:type="gramStart"/>
-      <w:r>
-        <w:rPr>
-          <w:rFonts w:hint="eastAsia"/>
-        </w:rPr>
-        <w:t>人物</w:t>
+        <w:t>新版东方人物</w:t>
       </w:r>
       <w:r>
         <w:rPr>
@@ -26,7 +19,6 @@
         </w:rPr>
         <w:t>人气</w:t>
       </w:r>
-      <w:proofErr w:type="gramEnd"/>
       <w:r>
         <w:rPr>
           <w:rFonts w:hint="eastAsia"/>
@@ -77,7 +69,6 @@
         </w:rPr>
         <w:t>本文档是</w:t>
       </w:r>
-      <w:proofErr w:type="spellStart"/>
       <w:r>
         <w:rPr>
           <w:rFonts w:ascii="微软雅黑" w:hAnsi="微软雅黑" w:hint="eastAsia"/>
@@ -85,7 +76,6 @@
         </w:rPr>
         <w:t>THBwiki</w:t>
       </w:r>
-      <w:proofErr w:type="spellEnd"/>
       <w:r>
         <w:rPr>
           <w:rFonts w:ascii="微软雅黑" w:hAnsi="微软雅黑" w:hint="eastAsia"/>
@@ -93,7 +83,6 @@
         </w:rPr>
         <w:t>和</w:t>
       </w:r>
-      <w:proofErr w:type="spellStart"/>
       <w:r>
         <w:rPr>
           <w:rFonts w:ascii="微软雅黑" w:hAnsi="微软雅黑" w:hint="eastAsia"/>
@@ -101,7 +90,6 @@
         </w:rPr>
         <w:t>PatchyVideo</w:t>
       </w:r>
-      <w:proofErr w:type="spellEnd"/>
       <w:r>
         <w:rPr>
           <w:rFonts w:ascii="微软雅黑" w:hAnsi="微软雅黑" w:hint="eastAsia"/>
@@ -115,24 +103,15 @@
           <w:rFonts w:ascii="微软雅黑" w:hAnsi="微软雅黑" w:hint="eastAsia"/>
           <w:szCs w:val="21"/>
         </w:rPr>
-        <w:t>新版东方</w:t>
-      </w:r>
-      <w:proofErr w:type="gramStart"/>
+        <w:t>新版东方人物</w:t>
+      </w:r>
       <w:r>
         <w:rPr>
           <w:rFonts w:ascii="微软雅黑" w:hAnsi="微软雅黑" w:hint="eastAsia"/>
           <w:szCs w:val="21"/>
         </w:rPr>
-        <w:t>人物</w:t>
-      </w:r>
-      <w:r>
-        <w:rPr>
-          <w:rFonts w:ascii="微软雅黑" w:hAnsi="微软雅黑" w:hint="eastAsia"/>
-          <w:szCs w:val="21"/>
-        </w:rPr>
         <w:t>人气</w:t>
       </w:r>
-      <w:proofErr w:type="gramEnd"/>
       <w:r>
         <w:rPr>
           <w:rFonts w:ascii="微软雅黑" w:hAnsi="微软雅黑" w:hint="eastAsia"/>
@@ -317,14 +296,21 @@
           <w:rFonts w:ascii="微软雅黑" w:hAnsi="微软雅黑" w:hint="eastAsia"/>
           <w:szCs w:val="21"/>
         </w:rPr>
-        <w:t>v0.</w:t>
+        <w:t>v0</w:t>
+      </w:r>
+      <w:r>
+        <w:rPr>
+          <w:rFonts w:ascii="微软雅黑" w:hAnsi="微软雅黑" w:hint="eastAsia"/>
+          <w:szCs w:val="21"/>
+        </w:rPr>
+        <w:t>.</w:t>
       </w:r>
       <w:r>
         <w:rPr>
           <w:rFonts w:ascii="微软雅黑" w:hAnsi="微软雅黑"/>
           <w:szCs w:val="21"/>
         </w:rPr>
-        <w:t>1</w:t>
+        <w:t>9.9</w:t>
       </w:r>
     </w:p>
     <w:p>
@@ -847,6 +833,110 @@
           </w:p>
         </w:tc>
       </w:tr>
+      <w:tr>
+        <w:tblPrEx>
+          <w:tblBorders>
+            <w:top w:val="single" w:sz="4" w:space="0" w:color="auto"/>
+            <w:left w:val="single" w:sz="4" w:space="0" w:color="auto"/>
+            <w:bottom w:val="single" w:sz="4" w:space="0" w:color="auto"/>
+            <w:right w:val="single" w:sz="4" w:space="0" w:color="auto"/>
+            <w:insideH w:val="single" w:sz="4" w:space="0" w:color="auto"/>
+            <w:insideV w:val="single" w:sz="4" w:space="0" w:color="auto"/>
+          </w:tblBorders>
+          <w:tblLook w:val="0000" w:firstRow="0" w:lastRow="0" w:firstColumn="0" w:lastColumn="0" w:noHBand="0" w:noVBand="0"/>
+        </w:tblPrEx>
+        <w:trPr>
+          <w:trHeight w:val="751"/>
+        </w:trPr>
+        <w:tc>
+          <w:tcPr>
+            <w:tcW w:w="1647" w:type="dxa"/>
+          </w:tcPr>
+          <w:p>
+            <w:pPr>
+              <w:pStyle w:val="a3"/>
+              <w:spacing w:line="276" w:lineRule="auto"/>
+              <w:ind w:firstLineChars="0" w:firstLine="0"/>
+              <w:jc w:val="left"/>
+              <w:rPr>
+                <w:rFonts w:ascii="微软雅黑" w:hAnsi="微软雅黑" w:hint="eastAsia"/>
+                <w:szCs w:val="21"/>
+              </w:rPr>
+            </w:pPr>
+            <w:r>
+              <w:rPr>
+                <w:rFonts w:ascii="微软雅黑" w:hAnsi="微软雅黑" w:hint="eastAsia"/>
+                <w:szCs w:val="21"/>
+              </w:rPr>
+              <w:t>2</w:t>
+            </w:r>
+            <w:r>
+              <w:rPr>
+                <w:rFonts w:ascii="微软雅黑" w:hAnsi="微软雅黑"/>
+                <w:szCs w:val="21"/>
+              </w:rPr>
+              <w:t>022/1/11</w:t>
+            </w:r>
+          </w:p>
+        </w:tc>
+        <w:tc>
+          <w:tcPr>
+            <w:tcW w:w="1247" w:type="dxa"/>
+          </w:tcPr>
+          <w:p>
+            <w:pPr>
+              <w:pStyle w:val="a3"/>
+              <w:spacing w:line="276" w:lineRule="auto"/>
+              <w:ind w:firstLineChars="0" w:firstLine="0"/>
+              <w:jc w:val="left"/>
+              <w:rPr>
+                <w:rFonts w:ascii="微软雅黑" w:hAnsi="微软雅黑"/>
+                <w:szCs w:val="21"/>
+              </w:rPr>
+            </w:pPr>
+            <w:r>
+              <w:rPr>
+                <w:rFonts w:ascii="微软雅黑" w:hAnsi="微软雅黑"/>
+                <w:szCs w:val="21"/>
+              </w:rPr>
+              <w:t>V0.99</w:t>
+            </w:r>
+          </w:p>
+        </w:tc>
+        <w:tc>
+          <w:tcPr>
+            <w:tcW w:w="2258" w:type="dxa"/>
+            <w:gridSpan w:val="2"/>
+          </w:tcPr>
+          <w:p>
+            <w:pPr>
+              <w:widowControl/>
+              <w:jc w:val="left"/>
+              <w:rPr>
+                <w:rFonts w:hint="eastAsia"/>
+              </w:rPr>
+            </w:pPr>
+            <w:r>
+              <w:rPr>
+                <w:rFonts w:hint="eastAsia"/>
+              </w:rPr>
+              <w:t>根据进度补充需求</w:t>
+            </w:r>
+          </w:p>
+        </w:tc>
+        <w:tc>
+          <w:tcPr>
+            <w:tcW w:w="2770" w:type="dxa"/>
+            <w:gridSpan w:val="2"/>
+          </w:tcPr>
+          <w:p>
+            <w:pPr>
+              <w:widowControl/>
+              <w:jc w:val="left"/>
+            </w:pPr>
+          </w:p>
+        </w:tc>
+      </w:tr>
     </w:tbl>
     <w:p>
       <w:pPr>
@@ -3213,14 +3303,7 @@
         <w:rPr>
           <w:rFonts w:hint="eastAsia"/>
         </w:rPr>
-        <w:t>新版东方</w:t>
-      </w:r>
-      <w:proofErr w:type="gramStart"/>
-      <w:r>
-        <w:rPr>
-          <w:rFonts w:hint="eastAsia"/>
-        </w:rPr>
-        <w:t>人物</w:t>
+        <w:t>新版东方人物</w:t>
       </w:r>
       <w:r>
         <w:rPr>
@@ -3228,7 +3311,6 @@
         </w:rPr>
         <w:t>人气</w:t>
       </w:r>
-      <w:proofErr w:type="gramEnd"/>
       <w:r>
         <w:rPr>
           <w:rFonts w:hint="eastAsia"/>
@@ -3553,23 +3635,13 @@
           <w:color w:val="7F7F7F" w:themeColor="text1" w:themeTint="80"/>
         </w:rPr>
       </w:pPr>
-      <w:proofErr w:type="spellStart"/>
       <w:r>
         <w:rPr>
           <w:rFonts w:hint="eastAsia"/>
           <w:strike/>
           <w:color w:val="7F7F7F" w:themeColor="text1" w:themeTint="80"/>
         </w:rPr>
-        <w:t>THBWiki</w:t>
-      </w:r>
-      <w:proofErr w:type="spellEnd"/>
-      <w:r>
-        <w:rPr>
-          <w:rFonts w:hint="eastAsia"/>
-          <w:strike/>
-          <w:color w:val="7F7F7F" w:themeColor="text1" w:themeTint="80"/>
-        </w:rPr>
-        <w:t>账号登录</w:t>
+        <w:t>THBWiki账号登录</w:t>
       </w:r>
       <w:r>
         <w:rPr>
@@ -3615,23 +3687,13 @@
           <w:color w:val="7F7F7F" w:themeColor="text1" w:themeTint="80"/>
         </w:rPr>
       </w:pPr>
-      <w:proofErr w:type="gramStart"/>
       <w:r>
         <w:rPr>
           <w:rFonts w:hint="eastAsia"/>
           <w:strike/>
           <w:color w:val="7F7F7F" w:themeColor="text1" w:themeTint="80"/>
         </w:rPr>
-        <w:t>帕琪站账号</w:t>
-      </w:r>
-      <w:proofErr w:type="gramEnd"/>
-      <w:r>
-        <w:rPr>
-          <w:rFonts w:hint="eastAsia"/>
-          <w:strike/>
-          <w:color w:val="7F7F7F" w:themeColor="text1" w:themeTint="80"/>
-        </w:rPr>
-        <w:t>登录</w:t>
+        <w:t>帕琪站账号登录</w:t>
       </w:r>
       <w:r>
         <w:rPr>
@@ -3718,41 +3780,13 @@
         </w:rPr>
         <w:t>新用户注册账号，点击</w:t>
       </w:r>
-      <w:proofErr w:type="gramStart"/>
       <w:r>
         <w:rPr>
           <w:rFonts w:hint="eastAsia"/>
           <w:strike/>
           <w:color w:val="7F7F7F" w:themeColor="text1" w:themeTint="80"/>
         </w:rPr>
-        <w:t>帕琪站账号</w:t>
-      </w:r>
-      <w:proofErr w:type="gramEnd"/>
-      <w:r>
-        <w:rPr>
-          <w:rFonts w:hint="eastAsia"/>
-          <w:strike/>
-          <w:color w:val="7F7F7F" w:themeColor="text1" w:themeTint="80"/>
-        </w:rPr>
-        <w:t>或</w:t>
-      </w:r>
-      <w:proofErr w:type="spellStart"/>
-      <w:r>
-        <w:rPr>
-          <w:rFonts w:hint="eastAsia"/>
-          <w:strike/>
-          <w:color w:val="7F7F7F" w:themeColor="text1" w:themeTint="80"/>
-        </w:rPr>
-        <w:t>THBWiki</w:t>
-      </w:r>
-      <w:proofErr w:type="spellEnd"/>
-      <w:r>
-        <w:rPr>
-          <w:rFonts w:hint="eastAsia"/>
-          <w:strike/>
-          <w:color w:val="7F7F7F" w:themeColor="text1" w:themeTint="80"/>
-        </w:rPr>
-        <w:t>账号</w:t>
+        <w:t>帕琪站账号或THBWiki账号</w:t>
       </w:r>
       <w:r>
         <w:rPr>
@@ -3826,25 +3860,7 @@
           <w:strike/>
           <w:color w:val="7F7F7F" w:themeColor="text1" w:themeTint="80"/>
         </w:rPr>
-        <w:t>下次登录的时候可以直接利用已绑定的第三方</w:t>
-      </w:r>
-      <w:proofErr w:type="gramStart"/>
-      <w:r>
-        <w:rPr>
-          <w:rFonts w:hint="eastAsia"/>
-          <w:strike/>
-          <w:color w:val="7F7F7F" w:themeColor="text1" w:themeTint="80"/>
-        </w:rPr>
-        <w:t>帐号</w:t>
-      </w:r>
-      <w:proofErr w:type="gramEnd"/>
-      <w:r>
-        <w:rPr>
-          <w:rFonts w:hint="eastAsia"/>
-          <w:strike/>
-          <w:color w:val="7F7F7F" w:themeColor="text1" w:themeTint="80"/>
-        </w:rPr>
-        <w:t>进行登录</w:t>
+        <w:t>下次登录的时候可以直接利用已绑定的第三方帐号进行登录</w:t>
       </w:r>
     </w:p>
     <w:p>
@@ -4011,7 +4027,6 @@
         </w:rPr>
         <w:t xml:space="preserve"> </w:t>
       </w:r>
-      <w:proofErr w:type="gramStart"/>
       <w:r>
         <w:rPr>
           <w:rFonts w:ascii="等线" w:eastAsia="微软雅黑" w:hAnsi="等线" w:cs="Times New Roman" w:hint="eastAsia"/>
@@ -4022,58 +4037,16 @@
         <w:t>刷票相关</w:t>
       </w:r>
       <w:bookmarkEnd w:id="23"/>
-      <w:proofErr w:type="gramEnd"/>
-    </w:p>
-    <w:p>
-      <w:pPr>
-        <w:rPr>
-          <w:rFonts w:hint="eastAsia"/>
-        </w:rPr>
-      </w:pPr>
+    </w:p>
+    <w:p>
       <w:r>
         <w:tab/>
       </w:r>
-      <w:proofErr w:type="gramStart"/>
-      <w:r>
-        <w:rPr>
-          <w:rFonts w:hint="eastAsia"/>
-        </w:rPr>
-        <w:t>刷票虽然</w:t>
-      </w:r>
-      <w:proofErr w:type="gramEnd"/>
-      <w:r>
-        <w:rPr>
-          <w:rFonts w:hint="eastAsia"/>
-        </w:rPr>
-        <w:t>不可避免，但为了提高投票结果的可信度，限制</w:t>
-      </w:r>
-      <w:proofErr w:type="gramStart"/>
-      <w:r>
-        <w:rPr>
-          <w:rFonts w:hint="eastAsia"/>
-        </w:rPr>
-        <w:t>刷票还是</w:t>
-      </w:r>
-      <w:proofErr w:type="gramEnd"/>
-      <w:r>
-        <w:rPr>
-          <w:rFonts w:hint="eastAsia"/>
-        </w:rPr>
-        <w:t>需要纳入</w:t>
-      </w:r>
-      <w:proofErr w:type="gramStart"/>
-      <w:r>
-        <w:rPr>
-          <w:rFonts w:hint="eastAsia"/>
-        </w:rPr>
-        <w:t>考量</w:t>
-      </w:r>
-      <w:proofErr w:type="gramEnd"/>
-      <w:r>
-        <w:rPr>
-          <w:rFonts w:hint="eastAsia"/>
-        </w:rPr>
-        <w:t>的。</w:t>
+      <w:r>
+        <w:rPr>
+          <w:rFonts w:hint="eastAsia"/>
+        </w:rPr>
+        <w:t>刷票虽然不可避免，但为了提高投票结果的可信度，限制刷票还是需要纳入考量的。</w:t>
       </w:r>
       <w:r>
         <w:rPr>
@@ -4140,7 +4113,6 @@
         </w:rPr>
         <w:t xml:space="preserve"> </w:t>
       </w:r>
-      <w:proofErr w:type="gramStart"/>
       <w:r>
         <w:rPr>
           <w:rFonts w:ascii="等线" w:eastAsia="微软雅黑" w:hAnsi="等线" w:cs="Times New Roman" w:hint="eastAsia"/>
@@ -4148,17 +4120,17 @@
           <w:bCs/>
           <w:szCs w:val="32"/>
         </w:rPr>
-        <w:t>帐户</w:t>
-      </w:r>
-      <w:proofErr w:type="gramEnd"/>
+        <w:t>帐户合并</w:t>
+      </w:r>
       <w:r>
         <w:rPr>
           <w:rFonts w:ascii="等线" w:eastAsia="微软雅黑" w:hAnsi="等线" w:cs="Times New Roman" w:hint="eastAsia"/>
           <w:b/>
           <w:bCs/>
-          <w:szCs w:val="32"/>
-        </w:rPr>
-        <w:t>合并</w:t>
+          <w:color w:val="FF0000"/>
+          <w:szCs w:val="32"/>
+        </w:rPr>
+        <w:t>（</w:t>
       </w:r>
       <w:r>
         <w:rPr>
@@ -4168,7 +4140,7 @@
           <w:color w:val="FF0000"/>
           <w:szCs w:val="32"/>
         </w:rPr>
-        <w:t>（</w:t>
+        <w:t>TODO</w:t>
       </w:r>
       <w:r>
         <w:rPr>
@@ -4178,16 +4150,6 @@
           <w:color w:val="FF0000"/>
           <w:szCs w:val="32"/>
         </w:rPr>
-        <w:t>TODO</w:t>
-      </w:r>
-      <w:r>
-        <w:rPr>
-          <w:rFonts w:ascii="等线" w:eastAsia="微软雅黑" w:hAnsi="等线" w:cs="Times New Roman" w:hint="eastAsia"/>
-          <w:b/>
-          <w:bCs/>
-          <w:color w:val="FF0000"/>
-          <w:szCs w:val="32"/>
-        </w:rPr>
         <w:t>）</w:t>
       </w:r>
       <w:bookmarkEnd w:id="24"/>
@@ -4196,13 +4158,8 @@
       <w:pPr>
         <w:ind w:firstLine="420"/>
       </w:pPr>
-      <w:proofErr w:type="gramStart"/>
-      <w:r>
-        <w:t>帐户</w:t>
-      </w:r>
-      <w:proofErr w:type="gramEnd"/>
-      <w:r>
-        <w:t>合并不是必要功能，但可作为锦上添花的功能，需要考虑如下问题</w:t>
+      <w:r>
+        <w:t>帐户合并不是必要功能，但可作为锦上添花的功能，需要考虑如下问题</w:t>
       </w:r>
       <w:r>
         <w:rPr>
@@ -4220,19 +4177,11 @@
         </w:numPr>
         <w:ind w:firstLineChars="0"/>
       </w:pPr>
-      <w:proofErr w:type="gramStart"/>
-      <w:r>
-        <w:rPr>
-          <w:rFonts w:hint="eastAsia"/>
-        </w:rPr>
-        <w:t>帐户</w:t>
-      </w:r>
-      <w:proofErr w:type="gramEnd"/>
-      <w:r>
-        <w:rPr>
-          <w:rFonts w:hint="eastAsia"/>
-        </w:rPr>
-        <w:t>合并的凭证</w:t>
+      <w:r>
+        <w:rPr>
+          <w:rFonts w:hint="eastAsia"/>
+        </w:rPr>
+        <w:t>帐户合并的凭证</w:t>
       </w:r>
     </w:p>
     <w:p>
@@ -4248,21 +4197,7 @@
         <w:rPr>
           <w:rFonts w:hint="eastAsia"/>
         </w:rPr>
-        <w:t>如果两个</w:t>
-      </w:r>
-      <w:proofErr w:type="gramStart"/>
-      <w:r>
-        <w:rPr>
-          <w:rFonts w:hint="eastAsia"/>
-        </w:rPr>
-        <w:t>帐户</w:t>
-      </w:r>
-      <w:proofErr w:type="gramEnd"/>
-      <w:r>
-        <w:rPr>
-          <w:rFonts w:hint="eastAsia"/>
-        </w:rPr>
-        <w:t>同时投了票，则投票结果的合并</w:t>
+        <w:t>如果两个帐户同时投了票，则投票结果的合并</w:t>
       </w:r>
     </w:p>
     <w:p>
@@ -4482,21 +4417,7 @@
         <w:rPr>
           <w:rFonts w:hint="eastAsia"/>
         </w:rPr>
-        <w:t>问卷（必填项目填写完毕且可选项目填写</w:t>
-      </w:r>
-      <w:proofErr w:type="gramStart"/>
-      <w:r>
-        <w:rPr>
-          <w:rFonts w:hint="eastAsia"/>
-        </w:rPr>
-        <w:t>完至少</w:t>
-      </w:r>
-      <w:proofErr w:type="gramEnd"/>
-      <w:r>
-        <w:rPr>
-          <w:rFonts w:hint="eastAsia"/>
-        </w:rPr>
-        <w:t>其中一个）：</w:t>
+        <w:t>问卷（必填项目填写完毕且可选项目填写完至少其中一个）：</w:t>
       </w:r>
       <w:r>
         <w:rPr>
@@ -4801,21 +4722,7 @@
         <w:rPr>
           <w:rFonts w:hint="eastAsia"/>
         </w:rPr>
-        <w:t>关联第三方</w:t>
-      </w:r>
-      <w:proofErr w:type="gramStart"/>
-      <w:r>
-        <w:rPr>
-          <w:rFonts w:hint="eastAsia"/>
-        </w:rPr>
-        <w:t>帐户</w:t>
-      </w:r>
-      <w:proofErr w:type="gramEnd"/>
-      <w:r>
-        <w:rPr>
-          <w:rFonts w:hint="eastAsia"/>
-        </w:rPr>
-        <w:t>解绑</w:t>
+        <w:t>关联第三方帐户解绑</w:t>
       </w:r>
       <w:r>
         <w:rPr>
@@ -5045,21 +4952,12 @@
         <w:t>大纲见</w:t>
       </w:r>
       <w:hyperlink r:id="rId8" w:history="1">
-        <w:proofErr w:type="gramStart"/>
         <w:r>
           <w:rPr>
             <w:rStyle w:val="a4"/>
             <w:rFonts w:hint="eastAsia"/>
           </w:rPr>
-          <w:t>帕琪站</w:t>
-        </w:r>
-        <w:proofErr w:type="gramEnd"/>
-        <w:r>
-          <w:rPr>
-            <w:rStyle w:val="a4"/>
-            <w:rFonts w:hint="eastAsia"/>
-          </w:rPr>
-          <w:t>-</w:t>
+          <w:t>帕琪站-</w:t>
         </w:r>
         <w:r>
           <w:rPr>
@@ -5251,27 +5149,13 @@
         <w:rPr>
           <w:rFonts w:hint="eastAsia"/>
         </w:rPr>
-        <w:t>二</w:t>
-      </w:r>
-      <w:proofErr w:type="gramStart"/>
-      <w:r>
-        <w:rPr>
-          <w:rFonts w:hint="eastAsia"/>
-        </w:rPr>
-        <w:t>创</w:t>
-      </w:r>
-      <w:r>
-        <w:rPr>
-          <w:rFonts w:hint="eastAsia"/>
-        </w:rPr>
-        <w:t>深入</w:t>
-      </w:r>
-      <w:proofErr w:type="gramEnd"/>
-      <w:r>
-        <w:rPr>
-          <w:rFonts w:hint="eastAsia"/>
-        </w:rPr>
-        <w:t>了解</w:t>
+        <w:t>二创</w:t>
+      </w:r>
+      <w:r>
+        <w:rPr>
+          <w:rFonts w:hint="eastAsia"/>
+        </w:rPr>
+        <w:t>深入了解</w:t>
       </w:r>
       <w:r>
         <w:rPr>
@@ -5818,9 +5702,6 @@
           <w:numId w:val="16"/>
         </w:numPr>
         <w:ind w:firstLineChars="0"/>
-        <w:rPr>
-          <w:rFonts w:hint="eastAsia"/>
-        </w:rPr>
       </w:pPr>
       <w:r>
         <w:rPr>
@@ -6082,19 +5963,11 @@
         </w:numPr>
         <w:ind w:firstLineChars="0"/>
       </w:pPr>
-      <w:proofErr w:type="gramStart"/>
-      <w:r>
-        <w:rPr>
-          <w:rFonts w:hint="eastAsia"/>
-        </w:rPr>
-        <w:t>本命票的</w:t>
-      </w:r>
-      <w:proofErr w:type="gramEnd"/>
-      <w:r>
-        <w:rPr>
-          <w:rFonts w:hint="eastAsia"/>
-        </w:rPr>
-        <w:t>最后加权大于普通票</w:t>
+      <w:r>
+        <w:rPr>
+          <w:rFonts w:hint="eastAsia"/>
+        </w:rPr>
+        <w:t>本命票的最后加权大于普通票</w:t>
       </w:r>
     </w:p>
     <w:p>
@@ -6184,9 +6057,6 @@
           <w:numId w:val="19"/>
         </w:numPr>
         <w:ind w:firstLineChars="0"/>
-        <w:rPr>
-          <w:rFonts w:hint="eastAsia"/>
-        </w:rPr>
       </w:pPr>
       <w:r>
         <w:rPr>
@@ -6271,7 +6141,43 @@
         <w:rPr>
           <w:rFonts w:hint="eastAsia"/>
         </w:rPr>
-        <w:t>角色列表里展示什么内容（头像，名字，称号）</w:t>
+        <w:t>角色列表里展示什么内容（头像，名字，称号</w:t>
+      </w:r>
+      <w:r>
+        <w:rPr>
+          <w:rFonts w:ascii="等线" w:eastAsia="微软雅黑" w:hAnsi="等线" w:cs="Times New Roman" w:hint="eastAsia"/>
+          <w:b/>
+          <w:bCs/>
+          <w:color w:val="FF0000"/>
+          <w:szCs w:val="32"/>
+        </w:rPr>
+        <w:t>（</w:t>
+      </w:r>
+      <w:r>
+        <w:rPr>
+          <w:rFonts w:ascii="等线" w:eastAsia="微软雅黑" w:hAnsi="等线" w:cs="Times New Roman" w:hint="eastAsia"/>
+          <w:b/>
+          <w:bCs/>
+          <w:color w:val="FF0000"/>
+          <w:szCs w:val="32"/>
+        </w:rPr>
+        <w:t>TODO</w:t>
+      </w:r>
+      <w:r>
+        <w:rPr>
+          <w:rFonts w:ascii="等线" w:eastAsia="微软雅黑" w:hAnsi="等线" w:cs="Times New Roman" w:hint="eastAsia"/>
+          <w:b/>
+          <w:bCs/>
+          <w:color w:val="FF0000"/>
+          <w:szCs w:val="32"/>
+        </w:rPr>
+        <w:t>）</w:t>
+      </w:r>
+      <w:r>
+        <w:rPr>
+          <w:rFonts w:hint="eastAsia"/>
+        </w:rPr>
+        <w:t>）</w:t>
       </w:r>
     </w:p>
     <w:p>
@@ -6417,19 +6323,11 @@
         </w:numPr>
         <w:ind w:firstLineChars="0"/>
       </w:pPr>
-      <w:proofErr w:type="gramStart"/>
-      <w:r>
-        <w:rPr>
-          <w:rFonts w:hint="eastAsia"/>
-        </w:rPr>
-        <w:t>本命票的</w:t>
-      </w:r>
-      <w:proofErr w:type="gramEnd"/>
-      <w:r>
-        <w:rPr>
-          <w:rFonts w:hint="eastAsia"/>
-        </w:rPr>
-        <w:t>最后加权大于普通票</w:t>
+      <w:r>
+        <w:rPr>
+          <w:rFonts w:hint="eastAsia"/>
+        </w:rPr>
+        <w:t>音乐选择的时候会有试听的功能</w:t>
       </w:r>
     </w:p>
     <w:p>
@@ -6445,6 +6343,25 @@
         <w:rPr>
           <w:rFonts w:hint="eastAsia"/>
         </w:rPr>
+        <w:t>本命票的最后加权大于普通票</w:t>
+      </w:r>
+    </w:p>
+    <w:p>
+      <w:pPr>
+        <w:pStyle w:val="a3"/>
+        <w:numPr>
+          <w:ilvl w:val="0"/>
+          <w:numId w:val="18"/>
+        </w:numPr>
+        <w:ind w:firstLineChars="0"/>
+        <w:rPr>
+          <w:rFonts w:hint="eastAsia"/>
+        </w:rPr>
+      </w:pPr>
+      <w:r>
+        <w:rPr>
+          <w:rFonts w:hint="eastAsia"/>
+        </w:rPr>
         <w:t>填写投票理由的功能，理由仅为单行纯文本，可不填</w:t>
       </w:r>
     </w:p>
@@ -6488,6 +6405,36 @@
       </w:r>
       <w:r>
         <w:rPr>
+          <w:rFonts w:ascii="等线" w:eastAsia="微软雅黑" w:hAnsi="等线" w:cs="Times New Roman" w:hint="eastAsia"/>
+          <w:b/>
+          <w:bCs/>
+          <w:color w:val="FF0000"/>
+          <w:szCs w:val="32"/>
+        </w:rPr>
+        <w:t>（</w:t>
+      </w:r>
+      <w:r>
+        <w:rPr>
+          <w:rFonts w:ascii="等线" w:eastAsia="微软雅黑" w:hAnsi="等线" w:cs="Times New Roman" w:hint="eastAsia"/>
+          <w:b/>
+          <w:bCs/>
+          <w:color w:val="FF0000"/>
+          <w:szCs w:val="32"/>
+        </w:rPr>
+        <w:t>TODO</w:t>
+      </w:r>
+      <w:r>
+        <w:rPr>
+          <w:rFonts w:ascii="等线" w:eastAsia="微软雅黑" w:hAnsi="等线" w:cs="Times New Roman" w:hint="eastAsia"/>
+          <w:b/>
+          <w:bCs/>
+          <w:color w:val="FF0000"/>
+          <w:szCs w:val="32"/>
+        </w:rPr>
+        <w:t>）</w:t>
+      </w:r>
+      <w:r>
+        <w:rPr>
           <w:rFonts w:hint="eastAsia"/>
         </w:rPr>
         <w:t>）、作品搜索</w:t>
@@ -6506,6 +6453,7 @@
         <w:rPr>
           <w:rFonts w:hint="eastAsia"/>
         </w:rPr>
+        <w:lastRenderedPageBreak/>
         <w:t>自动补全</w:t>
       </w:r>
       <w:r>
@@ -6569,7 +6517,6 @@
         <w:rPr>
           <w:rFonts w:hint="eastAsia"/>
         </w:rPr>
-        <w:lastRenderedPageBreak/>
         <w:t>其他：</w:t>
       </w:r>
     </w:p>
@@ -7039,7 +6986,6 @@
     <w:p>
       <w:pPr>
         <w:rPr>
-          <w:rFonts w:hint="eastAsia"/>
           <w:b/>
           <w:bCs/>
         </w:rPr>
@@ -7255,21 +7201,7 @@
         <w:rPr>
           <w:rFonts w:hint="eastAsia"/>
         </w:rPr>
-        <w:t>投票</w:t>
-      </w:r>
-      <w:proofErr w:type="gramStart"/>
-      <w:r>
-        <w:rPr>
-          <w:rFonts w:hint="eastAsia"/>
-        </w:rPr>
-        <w:t>很</w:t>
-      </w:r>
-      <w:proofErr w:type="gramEnd"/>
-      <w:r>
-        <w:rPr>
-          <w:rFonts w:hint="eastAsia"/>
-        </w:rPr>
-        <w:t>多功能都是在前端完成的，</w:t>
+        <w:t>投票很多功能都是在前端完成的，</w:t>
       </w:r>
       <w:r>
         <w:rPr>
@@ -7348,9 +7280,6 @@
           <w:numId w:val="22"/>
         </w:numPr>
         <w:ind w:firstLineChars="0"/>
-        <w:rPr>
-          <w:rFonts w:hint="eastAsia"/>
-        </w:rPr>
       </w:pPr>
       <w:r>
         <w:rPr>

</xml_diff>

<commit_message>
docs: :memo: update docs
</commit_message>
<xml_diff>
--- a/doc/VoileLabs-人气投票项目-需求文档.docx
+++ b/doc/VoileLabs-人气投票项目-需求文档.docx
@@ -69,6 +69,7 @@
         </w:rPr>
         <w:t>本文档是</w:t>
       </w:r>
+      <w:proofErr w:type="spellStart"/>
       <w:r>
         <w:rPr>
           <w:rFonts w:ascii="微软雅黑" w:hAnsi="微软雅黑" w:hint="eastAsia"/>
@@ -90,6 +91,7 @@
         </w:rPr>
         <w:t>iki</w:t>
       </w:r>
+      <w:proofErr w:type="spellEnd"/>
       <w:r>
         <w:rPr>
           <w:rFonts w:ascii="微软雅黑" w:hAnsi="微软雅黑" w:hint="eastAsia"/>
@@ -97,6 +99,7 @@
         </w:rPr>
         <w:t>和</w:t>
       </w:r>
+      <w:proofErr w:type="spellStart"/>
       <w:r>
         <w:rPr>
           <w:rFonts w:ascii="微软雅黑" w:hAnsi="微软雅黑" w:hint="eastAsia"/>
@@ -104,6 +107,7 @@
         </w:rPr>
         <w:t>VoileLabs</w:t>
       </w:r>
+      <w:proofErr w:type="spellEnd"/>
       <w:r>
         <w:rPr>
           <w:rFonts w:ascii="微软雅黑" w:hAnsi="微软雅黑" w:hint="eastAsia"/>
@@ -317,14 +321,28 @@
           <w:rFonts w:ascii="微软雅黑" w:hAnsi="微软雅黑"/>
           <w:szCs w:val="21"/>
         </w:rPr>
-        <w:t>1.2</w:t>
+        <w:t>2</w:t>
       </w:r>
       <w:r>
         <w:rPr>
           <w:rFonts w:ascii="微软雅黑" w:hAnsi="微软雅黑"/>
           <w:szCs w:val="21"/>
         </w:rPr>
-        <w:t>.1</w:t>
+        <w:t>.</w:t>
+      </w:r>
+      <w:r>
+        <w:rPr>
+          <w:rFonts w:ascii="微软雅黑" w:hAnsi="微软雅黑"/>
+          <w:szCs w:val="21"/>
+        </w:rPr>
+        <w:t>0.</w:t>
+      </w:r>
+      <w:r>
+        <w:rPr>
+          <w:rFonts w:ascii="微软雅黑" w:hAnsi="微软雅黑"/>
+          <w:szCs w:val="21"/>
+        </w:rPr>
+        <w:t>1</w:t>
       </w:r>
     </w:p>
     <w:p>
@@ -1297,6 +1315,267 @@
           </w:p>
         </w:tc>
       </w:tr>
+      <w:tr>
+        <w:tblPrEx>
+          <w:tblBorders>
+            <w:top w:val="single" w:sz="4" w:space="0" w:color="auto"/>
+            <w:left w:val="single" w:sz="4" w:space="0" w:color="auto"/>
+            <w:bottom w:val="single" w:sz="4" w:space="0" w:color="auto"/>
+            <w:right w:val="single" w:sz="4" w:space="0" w:color="auto"/>
+            <w:insideH w:val="single" w:sz="4" w:space="0" w:color="auto"/>
+            <w:insideV w:val="single" w:sz="4" w:space="0" w:color="auto"/>
+          </w:tblBorders>
+          <w:tblLook w:val="0000" w:firstRow="0" w:lastRow="0" w:firstColumn="0" w:lastColumn="0" w:noHBand="0" w:noVBand="0"/>
+        </w:tblPrEx>
+        <w:trPr>
+          <w:trHeight w:val="751"/>
+        </w:trPr>
+        <w:tc>
+          <w:tcPr>
+            <w:tcW w:w="1647" w:type="dxa"/>
+          </w:tcPr>
+          <w:p>
+            <w:pPr>
+              <w:pStyle w:val="a3"/>
+              <w:spacing w:line="276" w:lineRule="auto"/>
+              <w:ind w:firstLineChars="0" w:firstLine="0"/>
+              <w:jc w:val="left"/>
+              <w:rPr>
+                <w:rFonts w:ascii="微软雅黑" w:hAnsi="微软雅黑"/>
+                <w:szCs w:val="21"/>
+              </w:rPr>
+            </w:pPr>
+            <w:r>
+              <w:rPr>
+                <w:rFonts w:ascii="微软雅黑" w:hAnsi="微软雅黑" w:hint="eastAsia"/>
+                <w:szCs w:val="21"/>
+              </w:rPr>
+              <w:t>2</w:t>
+            </w:r>
+            <w:r>
+              <w:rPr>
+                <w:rFonts w:ascii="微软雅黑" w:hAnsi="微软雅黑"/>
+                <w:szCs w:val="21"/>
+              </w:rPr>
+              <w:t>023/</w:t>
+            </w:r>
+            <w:r>
+              <w:rPr>
+                <w:rFonts w:ascii="微软雅黑" w:hAnsi="微软雅黑"/>
+                <w:szCs w:val="21"/>
+              </w:rPr>
+              <w:t>6/</w:t>
+            </w:r>
+            <w:r>
+              <w:rPr>
+                <w:rFonts w:ascii="微软雅黑" w:hAnsi="微软雅黑"/>
+                <w:szCs w:val="21"/>
+              </w:rPr>
+              <w:t>23</w:t>
+            </w:r>
+          </w:p>
+        </w:tc>
+        <w:tc>
+          <w:tcPr>
+            <w:tcW w:w="1247" w:type="dxa"/>
+          </w:tcPr>
+          <w:p>
+            <w:pPr>
+              <w:pStyle w:val="a3"/>
+              <w:spacing w:line="276" w:lineRule="auto"/>
+              <w:ind w:firstLineChars="0" w:firstLine="0"/>
+              <w:jc w:val="left"/>
+              <w:rPr>
+                <w:rFonts w:ascii="微软雅黑" w:hAnsi="微软雅黑"/>
+                <w:szCs w:val="21"/>
+              </w:rPr>
+            </w:pPr>
+            <w:r>
+              <w:rPr>
+                <w:rFonts w:ascii="微软雅黑" w:hAnsi="微软雅黑" w:hint="eastAsia"/>
+                <w:szCs w:val="21"/>
+              </w:rPr>
+              <w:t>V</w:t>
+            </w:r>
+            <w:r>
+              <w:rPr>
+                <w:rFonts w:ascii="微软雅黑" w:hAnsi="微软雅黑"/>
+                <w:szCs w:val="21"/>
+              </w:rPr>
+              <w:t>2.0</w:t>
+            </w:r>
+          </w:p>
+        </w:tc>
+        <w:tc>
+          <w:tcPr>
+            <w:tcW w:w="2258" w:type="dxa"/>
+            <w:gridSpan w:val="2"/>
+          </w:tcPr>
+          <w:p>
+            <w:pPr>
+              <w:widowControl/>
+              <w:jc w:val="left"/>
+            </w:pPr>
+            <w:r>
+              <w:rPr>
+                <w:rFonts w:hint="eastAsia"/>
+              </w:rPr>
+              <w:t>优化了前后端交互的内容说明</w:t>
+            </w:r>
+          </w:p>
+        </w:tc>
+        <w:tc>
+          <w:tcPr>
+            <w:tcW w:w="2770" w:type="dxa"/>
+            <w:gridSpan w:val="2"/>
+          </w:tcPr>
+          <w:p>
+            <w:pPr>
+              <w:widowControl/>
+              <w:jc w:val="left"/>
+            </w:pPr>
+          </w:p>
+        </w:tc>
+      </w:tr>
+      <w:tr>
+        <w:tblPrEx>
+          <w:tblBorders>
+            <w:top w:val="single" w:sz="4" w:space="0" w:color="auto"/>
+            <w:left w:val="single" w:sz="4" w:space="0" w:color="auto"/>
+            <w:bottom w:val="single" w:sz="4" w:space="0" w:color="auto"/>
+            <w:right w:val="single" w:sz="4" w:space="0" w:color="auto"/>
+            <w:insideH w:val="single" w:sz="4" w:space="0" w:color="auto"/>
+            <w:insideV w:val="single" w:sz="4" w:space="0" w:color="auto"/>
+          </w:tblBorders>
+          <w:tblLook w:val="0000" w:firstRow="0" w:lastRow="0" w:firstColumn="0" w:lastColumn="0" w:noHBand="0" w:noVBand="0"/>
+        </w:tblPrEx>
+        <w:trPr>
+          <w:trHeight w:val="751"/>
+        </w:trPr>
+        <w:tc>
+          <w:tcPr>
+            <w:tcW w:w="1647" w:type="dxa"/>
+          </w:tcPr>
+          <w:p>
+            <w:pPr>
+              <w:pStyle w:val="a3"/>
+              <w:spacing w:line="276" w:lineRule="auto"/>
+              <w:ind w:firstLineChars="0" w:firstLine="0"/>
+              <w:jc w:val="left"/>
+              <w:rPr>
+                <w:rFonts w:ascii="微软雅黑" w:hAnsi="微软雅黑" w:hint="eastAsia"/>
+                <w:szCs w:val="21"/>
+              </w:rPr>
+            </w:pPr>
+            <w:r>
+              <w:rPr>
+                <w:rFonts w:ascii="微软雅黑" w:hAnsi="微软雅黑" w:hint="eastAsia"/>
+                <w:szCs w:val="21"/>
+              </w:rPr>
+              <w:t>2</w:t>
+            </w:r>
+            <w:r>
+              <w:rPr>
+                <w:rFonts w:ascii="微软雅黑" w:hAnsi="微软雅黑"/>
+                <w:szCs w:val="21"/>
+              </w:rPr>
+              <w:t>023/</w:t>
+            </w:r>
+            <w:r>
+              <w:rPr>
+                <w:rFonts w:ascii="微软雅黑" w:hAnsi="微软雅黑"/>
+                <w:szCs w:val="21"/>
+              </w:rPr>
+              <w:t>10/16</w:t>
+            </w:r>
+          </w:p>
+        </w:tc>
+        <w:tc>
+          <w:tcPr>
+            <w:tcW w:w="1247" w:type="dxa"/>
+          </w:tcPr>
+          <w:p>
+            <w:pPr>
+              <w:pStyle w:val="a3"/>
+              <w:spacing w:line="276" w:lineRule="auto"/>
+              <w:ind w:firstLineChars="0" w:firstLine="0"/>
+              <w:jc w:val="left"/>
+              <w:rPr>
+                <w:rFonts w:ascii="微软雅黑" w:hAnsi="微软雅黑" w:hint="eastAsia"/>
+                <w:szCs w:val="21"/>
+              </w:rPr>
+            </w:pPr>
+            <w:r>
+              <w:rPr>
+                <w:rFonts w:ascii="微软雅黑" w:hAnsi="微软雅黑" w:hint="eastAsia"/>
+                <w:szCs w:val="21"/>
+              </w:rPr>
+              <w:t>V</w:t>
+            </w:r>
+            <w:r>
+              <w:rPr>
+                <w:rFonts w:ascii="微软雅黑" w:hAnsi="微软雅黑"/>
+                <w:szCs w:val="21"/>
+              </w:rPr>
+              <w:t>2.0.1</w:t>
+            </w:r>
+          </w:p>
+        </w:tc>
+        <w:tc>
+          <w:tcPr>
+            <w:tcW w:w="2258" w:type="dxa"/>
+            <w:gridSpan w:val="2"/>
+          </w:tcPr>
+          <w:p>
+            <w:pPr>
+              <w:widowControl/>
+              <w:jc w:val="left"/>
+              <w:rPr>
+                <w:rFonts w:hint="eastAsia"/>
+              </w:rPr>
+            </w:pPr>
+            <w:r>
+              <w:rPr>
+                <w:rFonts w:hint="eastAsia"/>
+              </w:rPr>
+              <w:t>针对第1</w:t>
+            </w:r>
+            <w:r>
+              <w:t>1</w:t>
+            </w:r>
+            <w:r>
+              <w:rPr>
+                <w:rFonts w:hint="eastAsia"/>
+              </w:rPr>
+              <w:t>回投票</w:t>
+            </w:r>
+            <w:r>
+              <w:rPr>
+                <w:rFonts w:hint="eastAsia"/>
+              </w:rPr>
+              <w:t>关于时间内容</w:t>
+            </w:r>
+            <w:r>
+              <w:rPr>
+                <w:rFonts w:hint="eastAsia"/>
+              </w:rPr>
+              <w:t>进行修改</w:t>
+            </w:r>
+          </w:p>
+        </w:tc>
+        <w:tc>
+          <w:tcPr>
+            <w:tcW w:w="2770" w:type="dxa"/>
+            <w:gridSpan w:val="2"/>
+          </w:tcPr>
+          <w:p>
+            <w:pPr>
+              <w:widowControl/>
+              <w:jc w:val="left"/>
+            </w:pPr>
+          </w:p>
+        </w:tc>
+      </w:tr>
     </w:tbl>
     <w:p>
       <w:pPr>
@@ -1900,7 +2179,7 @@
             <w:r>
               <w:rPr>
                 <w:rStyle w:val="a4"/>
-                <w:rFonts w:ascii="等线" w:eastAsia="微软雅黑" w:hAnsi="等线" w:cs="Times New Roman"/>
+                <w:rFonts w:ascii="DengXian" w:eastAsia="微软雅黑" w:hAnsi="DengXian" w:cs="Times New Roman"/>
                 <w:b/>
                 <w:bCs/>
                 <w:noProof/>
@@ -1910,7 +2189,7 @@
             <w:r>
               <w:rPr>
                 <w:rStyle w:val="a4"/>
-                <w:rFonts w:ascii="等线" w:eastAsia="微软雅黑" w:hAnsi="等线" w:cs="Times New Roman"/>
+                <w:rFonts w:ascii="DengXian" w:eastAsia="微软雅黑" w:hAnsi="DengXian" w:cs="Times New Roman"/>
                 <w:b/>
                 <w:bCs/>
                 <w:noProof/>
@@ -1982,7 +2261,7 @@
             <w:r>
               <w:rPr>
                 <w:rStyle w:val="a4"/>
-                <w:rFonts w:ascii="等线" w:eastAsia="微软雅黑" w:hAnsi="等线" w:cs="Times New Roman"/>
+                <w:rFonts w:ascii="DengXian" w:eastAsia="微软雅黑" w:hAnsi="DengXian" w:cs="Times New Roman"/>
                 <w:b/>
                 <w:bCs/>
                 <w:noProof/>
@@ -1992,7 +2271,7 @@
             <w:r>
               <w:rPr>
                 <w:rStyle w:val="a4"/>
-                <w:rFonts w:ascii="等线" w:eastAsia="微软雅黑" w:hAnsi="等线" w:cs="Times New Roman"/>
+                <w:rFonts w:ascii="DengXian" w:eastAsia="微软雅黑" w:hAnsi="DengXian" w:cs="Times New Roman"/>
                 <w:b/>
                 <w:bCs/>
                 <w:noProof/>
@@ -2064,7 +2343,7 @@
             <w:r>
               <w:rPr>
                 <w:rStyle w:val="a4"/>
-                <w:rFonts w:ascii="等线" w:eastAsia="微软雅黑" w:hAnsi="等线" w:cs="Times New Roman"/>
+                <w:rFonts w:ascii="DengXian" w:eastAsia="微软雅黑" w:hAnsi="DengXian" w:cs="Times New Roman"/>
                 <w:b/>
                 <w:bCs/>
                 <w:noProof/>
@@ -2074,7 +2353,7 @@
             <w:r>
               <w:rPr>
                 <w:rStyle w:val="a4"/>
-                <w:rFonts w:ascii="等线" w:eastAsia="微软雅黑" w:hAnsi="等线" w:cs="Times New Roman"/>
+                <w:rFonts w:ascii="DengXian" w:eastAsia="微软雅黑" w:hAnsi="DengXian" w:cs="Times New Roman"/>
                 <w:b/>
                 <w:bCs/>
                 <w:noProof/>
@@ -2296,7 +2575,7 @@
             <w:r>
               <w:rPr>
                 <w:rStyle w:val="a4"/>
-                <w:rFonts w:ascii="等线" w:eastAsia="微软雅黑" w:hAnsi="等线" w:cs="Times New Roman"/>
+                <w:rFonts w:ascii="DengXian" w:eastAsia="微软雅黑" w:hAnsi="DengXian" w:cs="Times New Roman"/>
                 <w:b/>
                 <w:bCs/>
                 <w:noProof/>
@@ -2306,7 +2585,7 @@
             <w:r>
               <w:rPr>
                 <w:rStyle w:val="a4"/>
-                <w:rFonts w:ascii="等线" w:eastAsia="微软雅黑" w:hAnsi="等线" w:cs="Times New Roman"/>
+                <w:rFonts w:ascii="DengXian" w:eastAsia="微软雅黑" w:hAnsi="DengXian" w:cs="Times New Roman"/>
                 <w:b/>
                 <w:bCs/>
                 <w:noProof/>
@@ -2378,7 +2657,7 @@
             <w:r>
               <w:rPr>
                 <w:rStyle w:val="a4"/>
-                <w:rFonts w:ascii="等线" w:eastAsia="微软雅黑" w:hAnsi="等线" w:cs="Times New Roman"/>
+                <w:rFonts w:ascii="DengXian" w:eastAsia="微软雅黑" w:hAnsi="DengXian" w:cs="Times New Roman"/>
                 <w:b/>
                 <w:bCs/>
                 <w:noProof/>
@@ -2388,7 +2667,7 @@
             <w:r>
               <w:rPr>
                 <w:rStyle w:val="a4"/>
-                <w:rFonts w:ascii="等线" w:eastAsia="微软雅黑" w:hAnsi="等线" w:cs="Times New Roman"/>
+                <w:rFonts w:ascii="DengXian" w:eastAsia="微软雅黑" w:hAnsi="DengXian" w:cs="Times New Roman"/>
                 <w:b/>
                 <w:bCs/>
                 <w:noProof/>
@@ -2540,7 +2819,7 @@
             <w:r>
               <w:rPr>
                 <w:rStyle w:val="a4"/>
-                <w:rFonts w:ascii="等线" w:eastAsia="微软雅黑" w:hAnsi="等线" w:cs="Times New Roman"/>
+                <w:rFonts w:ascii="DengXian" w:eastAsia="微软雅黑" w:hAnsi="DengXian" w:cs="Times New Roman"/>
                 <w:b/>
                 <w:bCs/>
                 <w:noProof/>
@@ -2550,7 +2829,7 @@
             <w:r>
               <w:rPr>
                 <w:rStyle w:val="a4"/>
-                <w:rFonts w:ascii="等线" w:eastAsia="微软雅黑" w:hAnsi="等线" w:cs="Times New Roman"/>
+                <w:rFonts w:ascii="DengXian" w:eastAsia="微软雅黑" w:hAnsi="DengXian" w:cs="Times New Roman"/>
                 <w:b/>
                 <w:bCs/>
                 <w:noProof/>
@@ -2622,7 +2901,7 @@
             <w:r>
               <w:rPr>
                 <w:rStyle w:val="a4"/>
-                <w:rFonts w:ascii="等线" w:eastAsia="微软雅黑" w:hAnsi="等线" w:cs="Times New Roman"/>
+                <w:rFonts w:ascii="DengXian" w:eastAsia="微软雅黑" w:hAnsi="DengXian" w:cs="Times New Roman"/>
                 <w:b/>
                 <w:bCs/>
                 <w:noProof/>
@@ -2632,7 +2911,7 @@
             <w:r>
               <w:rPr>
                 <w:rStyle w:val="a4"/>
-                <w:rFonts w:ascii="等线" w:eastAsia="微软雅黑" w:hAnsi="等线" w:cs="Times New Roman"/>
+                <w:rFonts w:ascii="DengXian" w:eastAsia="微软雅黑" w:hAnsi="DengXian" w:cs="Times New Roman"/>
                 <w:b/>
                 <w:bCs/>
                 <w:noProof/>
@@ -2704,7 +2983,7 @@
             <w:r>
               <w:rPr>
                 <w:rStyle w:val="a4"/>
-                <w:rFonts w:ascii="等线" w:eastAsia="微软雅黑" w:hAnsi="等线" w:cs="Times New Roman"/>
+                <w:rFonts w:ascii="DengXian" w:eastAsia="微软雅黑" w:hAnsi="DengXian" w:cs="Times New Roman"/>
                 <w:b/>
                 <w:bCs/>
                 <w:noProof/>
@@ -2714,7 +2993,7 @@
             <w:r>
               <w:rPr>
                 <w:rStyle w:val="a4"/>
-                <w:rFonts w:ascii="等线" w:eastAsia="微软雅黑" w:hAnsi="等线" w:cs="Times New Roman"/>
+                <w:rFonts w:ascii="DengXian" w:eastAsia="微软雅黑" w:hAnsi="DengXian" w:cs="Times New Roman"/>
                 <w:b/>
                 <w:bCs/>
                 <w:noProof/>
@@ -2866,7 +3145,7 @@
             <w:r>
               <w:rPr>
                 <w:rStyle w:val="a4"/>
-                <w:rFonts w:ascii="等线" w:eastAsia="微软雅黑" w:hAnsi="等线" w:cs="Times New Roman"/>
+                <w:rFonts w:ascii="DengXian" w:eastAsia="微软雅黑" w:hAnsi="DengXian" w:cs="Times New Roman"/>
                 <w:b/>
                 <w:bCs/>
                 <w:noProof/>
@@ -2876,7 +3155,7 @@
             <w:r>
               <w:rPr>
                 <w:rStyle w:val="a4"/>
-                <w:rFonts w:ascii="等线" w:eastAsia="微软雅黑" w:hAnsi="等线" w:cs="Times New Roman"/>
+                <w:rFonts w:ascii="DengXian" w:eastAsia="微软雅黑" w:hAnsi="DengXian" w:cs="Times New Roman"/>
                 <w:b/>
                 <w:bCs/>
                 <w:noProof/>
@@ -2948,7 +3227,7 @@
             <w:r>
               <w:rPr>
                 <w:rStyle w:val="a4"/>
-                <w:rFonts w:ascii="等线" w:eastAsia="微软雅黑" w:hAnsi="等线" w:cs="Times New Roman"/>
+                <w:rFonts w:ascii="DengXian" w:eastAsia="微软雅黑" w:hAnsi="DengXian" w:cs="Times New Roman"/>
                 <w:b/>
                 <w:bCs/>
                 <w:noProof/>
@@ -2958,7 +3237,7 @@
             <w:r>
               <w:rPr>
                 <w:rStyle w:val="a4"/>
-                <w:rFonts w:ascii="等线" w:eastAsia="微软雅黑" w:hAnsi="等线" w:cs="Times New Roman"/>
+                <w:rFonts w:ascii="DengXian" w:eastAsia="微软雅黑" w:hAnsi="DengXian" w:cs="Times New Roman"/>
                 <w:b/>
                 <w:bCs/>
                 <w:noProof/>
@@ -3030,7 +3309,7 @@
             <w:r>
               <w:rPr>
                 <w:rStyle w:val="a4"/>
-                <w:rFonts w:ascii="等线" w:eastAsia="微软雅黑" w:hAnsi="等线" w:cs="Times New Roman"/>
+                <w:rFonts w:ascii="DengXian" w:eastAsia="微软雅黑" w:hAnsi="DengXian" w:cs="Times New Roman"/>
                 <w:b/>
                 <w:bCs/>
                 <w:noProof/>
@@ -3040,7 +3319,7 @@
             <w:r>
               <w:rPr>
                 <w:rStyle w:val="a4"/>
-                <w:rFonts w:ascii="等线" w:eastAsia="微软雅黑" w:hAnsi="等线" w:cs="Times New Roman"/>
+                <w:rFonts w:ascii="DengXian" w:eastAsia="微软雅黑" w:hAnsi="DengXian" w:cs="Times New Roman"/>
                 <w:b/>
                 <w:bCs/>
                 <w:noProof/>
@@ -3192,7 +3471,7 @@
             <w:r>
               <w:rPr>
                 <w:rStyle w:val="a4"/>
-                <w:rFonts w:ascii="等线" w:eastAsia="微软雅黑" w:hAnsi="等线" w:cs="Times New Roman"/>
+                <w:rFonts w:ascii="DengXian" w:eastAsia="微软雅黑" w:hAnsi="DengXian" w:cs="Times New Roman"/>
                 <w:b/>
                 <w:bCs/>
                 <w:noProof/>
@@ -3202,7 +3481,7 @@
             <w:r>
               <w:rPr>
                 <w:rStyle w:val="a4"/>
-                <w:rFonts w:ascii="等线" w:eastAsia="微软雅黑" w:hAnsi="等线" w:cs="Times New Roman"/>
+                <w:rFonts w:ascii="DengXian" w:eastAsia="微软雅黑" w:hAnsi="DengXian" w:cs="Times New Roman"/>
                 <w:b/>
                 <w:bCs/>
                 <w:noProof/>
@@ -3274,7 +3553,7 @@
             <w:r>
               <w:rPr>
                 <w:rStyle w:val="a4"/>
-                <w:rFonts w:ascii="等线" w:eastAsia="微软雅黑" w:hAnsi="等线" w:cs="Times New Roman"/>
+                <w:rFonts w:ascii="DengXian" w:eastAsia="微软雅黑" w:hAnsi="DengXian" w:cs="Times New Roman"/>
                 <w:b/>
                 <w:bCs/>
                 <w:noProof/>
@@ -3284,7 +3563,7 @@
             <w:r>
               <w:rPr>
                 <w:rStyle w:val="a4"/>
-                <w:rFonts w:ascii="等线" w:eastAsia="微软雅黑" w:hAnsi="等线" w:cs="Times New Roman"/>
+                <w:rFonts w:ascii="DengXian" w:eastAsia="微软雅黑" w:hAnsi="DengXian" w:cs="Times New Roman"/>
                 <w:b/>
                 <w:bCs/>
                 <w:noProof/>
@@ -3356,7 +3635,7 @@
             <w:r>
               <w:rPr>
                 <w:rStyle w:val="a4"/>
-                <w:rFonts w:ascii="等线" w:eastAsia="微软雅黑" w:hAnsi="等线" w:cs="Times New Roman"/>
+                <w:rFonts w:ascii="DengXian" w:eastAsia="微软雅黑" w:hAnsi="DengXian" w:cs="Times New Roman"/>
                 <w:b/>
                 <w:bCs/>
                 <w:noProof/>
@@ -3366,7 +3645,7 @@
             <w:r>
               <w:rPr>
                 <w:rStyle w:val="a4"/>
-                <w:rFonts w:ascii="等线" w:eastAsia="微软雅黑" w:hAnsi="等线" w:cs="Times New Roman"/>
+                <w:rFonts w:ascii="DengXian" w:eastAsia="微软雅黑" w:hAnsi="DengXian" w:cs="Times New Roman"/>
                 <w:b/>
                 <w:bCs/>
                 <w:noProof/>
@@ -3438,7 +3717,7 @@
             <w:r>
               <w:rPr>
                 <w:rStyle w:val="a4"/>
-                <w:rFonts w:ascii="等线" w:eastAsia="微软雅黑" w:hAnsi="等线" w:cs="Times New Roman"/>
+                <w:rFonts w:ascii="DengXian" w:eastAsia="微软雅黑" w:hAnsi="DengXian" w:cs="Times New Roman"/>
                 <w:b/>
                 <w:bCs/>
                 <w:noProof/>
@@ -3448,7 +3727,7 @@
             <w:r>
               <w:rPr>
                 <w:rStyle w:val="a4"/>
-                <w:rFonts w:ascii="等线" w:eastAsia="微软雅黑" w:hAnsi="等线" w:cs="Times New Roman"/>
+                <w:rFonts w:ascii="DengXian" w:eastAsia="微软雅黑" w:hAnsi="DengXian" w:cs="Times New Roman"/>
                 <w:b/>
                 <w:bCs/>
                 <w:noProof/>
@@ -3520,7 +3799,7 @@
             <w:r>
               <w:rPr>
                 <w:rStyle w:val="a4"/>
-                <w:rFonts w:ascii="等线" w:eastAsia="微软雅黑" w:hAnsi="等线" w:cs="Times New Roman"/>
+                <w:rFonts w:ascii="DengXian" w:eastAsia="微软雅黑" w:hAnsi="DengXian" w:cs="Times New Roman"/>
                 <w:b/>
                 <w:bCs/>
                 <w:noProof/>
@@ -3530,7 +3809,7 @@
             <w:r>
               <w:rPr>
                 <w:rStyle w:val="a4"/>
-                <w:rFonts w:ascii="等线" w:eastAsia="微软雅黑" w:hAnsi="等线" w:cs="Times New Roman"/>
+                <w:rFonts w:ascii="DengXian" w:eastAsia="微软雅黑" w:hAnsi="DengXian" w:cs="Times New Roman"/>
                 <w:b/>
                 <w:bCs/>
                 <w:noProof/>
@@ -3602,7 +3881,7 @@
             <w:r>
               <w:rPr>
                 <w:rStyle w:val="a4"/>
-                <w:rFonts w:ascii="等线" w:eastAsia="微软雅黑" w:hAnsi="等线" w:cs="Times New Roman"/>
+                <w:rFonts w:ascii="DengXian" w:eastAsia="微软雅黑" w:hAnsi="DengXian" w:cs="Times New Roman"/>
                 <w:b/>
                 <w:bCs/>
                 <w:noProof/>
@@ -3612,7 +3891,7 @@
             <w:r>
               <w:rPr>
                 <w:rStyle w:val="a4"/>
-                <w:rFonts w:ascii="等线" w:eastAsia="微软雅黑" w:hAnsi="等线" w:cs="Times New Roman"/>
+                <w:rFonts w:ascii="DengXian" w:eastAsia="微软雅黑" w:hAnsi="DengXian" w:cs="Times New Roman"/>
                 <w:b/>
                 <w:bCs/>
                 <w:noProof/>
@@ -3782,7 +4061,7 @@
             <w:r>
               <w:rPr>
                 <w:rStyle w:val="a4"/>
-                <w:rFonts w:ascii="等线" w:eastAsia="微软雅黑" w:hAnsi="等线" w:cs="Times New Roman"/>
+                <w:rFonts w:ascii="DengXian" w:eastAsia="微软雅黑" w:hAnsi="DengXian" w:cs="Times New Roman"/>
                 <w:b/>
                 <w:bCs/>
                 <w:noProof/>
@@ -3792,7 +4071,7 @@
             <w:r>
               <w:rPr>
                 <w:rStyle w:val="a4"/>
-                <w:rFonts w:ascii="等线" w:eastAsia="微软雅黑" w:hAnsi="等线" w:cs="Times New Roman"/>
+                <w:rFonts w:ascii="DengXian" w:eastAsia="微软雅黑" w:hAnsi="DengXian" w:cs="Times New Roman"/>
                 <w:b/>
                 <w:bCs/>
                 <w:noProof/>
@@ -3864,7 +4143,7 @@
             <w:r>
               <w:rPr>
                 <w:rStyle w:val="a4"/>
-                <w:rFonts w:ascii="等线" w:eastAsia="微软雅黑" w:hAnsi="等线" w:cs="Times New Roman"/>
+                <w:rFonts w:ascii="DengXian" w:eastAsia="微软雅黑" w:hAnsi="DengXian" w:cs="Times New Roman"/>
                 <w:b/>
                 <w:bCs/>
                 <w:noProof/>
@@ -3874,7 +4153,7 @@
             <w:r>
               <w:rPr>
                 <w:rStyle w:val="a4"/>
-                <w:rFonts w:ascii="等线" w:eastAsia="微软雅黑" w:hAnsi="等线" w:cs="Times New Roman"/>
+                <w:rFonts w:ascii="DengXian" w:eastAsia="微软雅黑" w:hAnsi="DengXian" w:cs="Times New Roman"/>
                 <w:b/>
                 <w:bCs/>
                 <w:noProof/>
@@ -4026,7 +4305,7 @@
             <w:r>
               <w:rPr>
                 <w:rStyle w:val="a4"/>
-                <w:rFonts w:ascii="等线" w:eastAsia="微软雅黑" w:hAnsi="等线" w:cs="Times New Roman"/>
+                <w:rFonts w:ascii="DengXian" w:eastAsia="微软雅黑" w:hAnsi="DengXian" w:cs="Times New Roman"/>
                 <w:b/>
                 <w:bCs/>
                 <w:noProof/>
@@ -4036,7 +4315,7 @@
             <w:r>
               <w:rPr>
                 <w:rStyle w:val="a4"/>
-                <w:rFonts w:ascii="等线" w:eastAsia="微软雅黑" w:hAnsi="等线" w:cs="Times New Roman"/>
+                <w:rFonts w:ascii="DengXian" w:eastAsia="微软雅黑" w:hAnsi="DengXian" w:cs="Times New Roman"/>
                 <w:b/>
                 <w:bCs/>
                 <w:noProof/>
@@ -4108,7 +4387,7 @@
             <w:r>
               <w:rPr>
                 <w:rStyle w:val="a4"/>
-                <w:rFonts w:ascii="等线" w:eastAsia="微软雅黑" w:hAnsi="等线" w:cs="Times New Roman"/>
+                <w:rFonts w:ascii="DengXian" w:eastAsia="微软雅黑" w:hAnsi="DengXian" w:cs="Times New Roman"/>
                 <w:b/>
                 <w:bCs/>
                 <w:noProof/>
@@ -4118,7 +4397,7 @@
             <w:r>
               <w:rPr>
                 <w:rStyle w:val="a4"/>
-                <w:rFonts w:ascii="等线" w:eastAsia="微软雅黑" w:hAnsi="等线" w:cs="Times New Roman"/>
+                <w:rFonts w:ascii="DengXian" w:eastAsia="微软雅黑" w:hAnsi="DengXian" w:cs="Times New Roman"/>
                 <w:b/>
                 <w:bCs/>
                 <w:noProof/>
@@ -4588,7 +4867,7 @@
         <w:jc w:val="left"/>
         <w:outlineLvl w:val="2"/>
         <w:rPr>
-          <w:rFonts w:ascii="等线" w:eastAsia="微软雅黑" w:hAnsi="等线" w:cs="Times New Roman"/>
+          <w:rFonts w:ascii="DengXian" w:eastAsia="微软雅黑" w:hAnsi="DengXian" w:cs="Times New Roman"/>
           <w:b/>
           <w:bCs/>
           <w:szCs w:val="32"/>
@@ -4598,7 +4877,7 @@
       <w:bookmarkStart w:id="21" w:name="_Toc105254606"/>
       <w:r>
         <w:rPr>
-          <w:rFonts w:ascii="等线" w:eastAsia="微软雅黑" w:hAnsi="等线" w:cs="Times New Roman"/>
+          <w:rFonts w:ascii="DengXian" w:eastAsia="微软雅黑" w:hAnsi="DengXian" w:cs="Times New Roman"/>
           <w:b/>
           <w:bCs/>
           <w:szCs w:val="32"/>
@@ -4607,7 +4886,7 @@
       </w:r>
       <w:r>
         <w:rPr>
-          <w:rFonts w:ascii="等线" w:eastAsia="微软雅黑" w:hAnsi="等线" w:cs="Times New Roman"/>
+          <w:rFonts w:ascii="DengXian" w:eastAsia="微软雅黑" w:hAnsi="DengXian" w:cs="Times New Roman"/>
           <w:b/>
           <w:bCs/>
           <w:szCs w:val="32"/>
@@ -4617,7 +4896,7 @@
       <w:bookmarkEnd w:id="20"/>
       <w:r>
         <w:rPr>
-          <w:rFonts w:ascii="等线" w:eastAsia="微软雅黑" w:hAnsi="等线" w:cs="Times New Roman" w:hint="eastAsia"/>
+          <w:rFonts w:ascii="DengXian" w:eastAsia="微软雅黑" w:hAnsi="DengXian" w:cs="Times New Roman" w:hint="eastAsia"/>
           <w:b/>
           <w:bCs/>
           <w:szCs w:val="32"/>
@@ -4715,12 +4994,21 @@
           <w:color w:val="7F7F7F" w:themeColor="text1" w:themeTint="80"/>
         </w:rPr>
       </w:pPr>
+      <w:proofErr w:type="spellStart"/>
       <w:r>
         <w:rPr>
           <w:strike/>
           <w:color w:val="7F7F7F" w:themeColor="text1" w:themeTint="80"/>
         </w:rPr>
-        <w:t>THBWiki账号登录</w:t>
+        <w:t>THBWiki</w:t>
+      </w:r>
+      <w:proofErr w:type="spellEnd"/>
+      <w:r>
+        <w:rPr>
+          <w:strike/>
+          <w:color w:val="7F7F7F" w:themeColor="text1" w:themeTint="80"/>
+        </w:rPr>
+        <w:t>账号登录</w:t>
       </w:r>
     </w:p>
     <w:p>
@@ -4805,7 +5093,25 @@
           <w:strike/>
           <w:color w:val="7F7F7F" w:themeColor="text1" w:themeTint="80"/>
         </w:rPr>
-        <w:t>帕琪站账号或THBWiki账号</w:t>
+        <w:t>帕琪站账号或</w:t>
+      </w:r>
+      <w:proofErr w:type="spellStart"/>
+      <w:r>
+        <w:rPr>
+          <w:rFonts w:hint="eastAsia"/>
+          <w:strike/>
+          <w:color w:val="7F7F7F" w:themeColor="text1" w:themeTint="80"/>
+        </w:rPr>
+        <w:t>THBWiki</w:t>
+      </w:r>
+      <w:proofErr w:type="spellEnd"/>
+      <w:r>
+        <w:rPr>
+          <w:rFonts w:hint="eastAsia"/>
+          <w:strike/>
+          <w:color w:val="7F7F7F" w:themeColor="text1" w:themeTint="80"/>
+        </w:rPr>
+        <w:t>账号</w:t>
       </w:r>
       <w:r>
         <w:rPr>
@@ -4890,7 +5196,7 @@
         <w:jc w:val="left"/>
         <w:outlineLvl w:val="2"/>
         <w:rPr>
-          <w:rFonts w:ascii="等线" w:eastAsia="微软雅黑" w:hAnsi="等线" w:cs="Times New Roman"/>
+          <w:rFonts w:ascii="DengXian" w:eastAsia="微软雅黑" w:hAnsi="DengXian" w:cs="Times New Roman"/>
           <w:b/>
           <w:bCs/>
           <w:szCs w:val="32"/>
@@ -4899,7 +5205,7 @@
       <w:bookmarkStart w:id="22" w:name="_Toc105254607"/>
       <w:r>
         <w:rPr>
-          <w:rFonts w:ascii="等线" w:eastAsia="微软雅黑" w:hAnsi="等线" w:cs="Times New Roman"/>
+          <w:rFonts w:ascii="DengXian" w:eastAsia="微软雅黑" w:hAnsi="DengXian" w:cs="Times New Roman"/>
           <w:b/>
           <w:bCs/>
           <w:szCs w:val="32"/>
@@ -4908,7 +5214,7 @@
       </w:r>
       <w:r>
         <w:rPr>
-          <w:rFonts w:ascii="等线" w:eastAsia="微软雅黑" w:hAnsi="等线" w:cs="Times New Roman"/>
+          <w:rFonts w:ascii="DengXian" w:eastAsia="微软雅黑" w:hAnsi="DengXian" w:cs="Times New Roman"/>
           <w:b/>
           <w:bCs/>
           <w:szCs w:val="32"/>
@@ -4917,7 +5223,7 @@
       </w:r>
       <w:r>
         <w:rPr>
-          <w:rFonts w:ascii="等线" w:eastAsia="微软雅黑" w:hAnsi="等线" w:cs="Times New Roman"/>
+          <w:rFonts w:ascii="DengXian" w:eastAsia="微软雅黑" w:hAnsi="DengXian" w:cs="Times New Roman"/>
           <w:b/>
           <w:bCs/>
           <w:szCs w:val="32"/>
@@ -4926,7 +5232,7 @@
       </w:r>
       <w:r>
         <w:rPr>
-          <w:rFonts w:ascii="等线" w:eastAsia="微软雅黑" w:hAnsi="等线" w:cs="Times New Roman"/>
+          <w:rFonts w:ascii="DengXian" w:eastAsia="微软雅黑" w:hAnsi="DengXian" w:cs="Times New Roman"/>
           <w:b/>
           <w:bCs/>
           <w:szCs w:val="32"/>
@@ -4935,7 +5241,7 @@
       </w:r>
       <w:r>
         <w:rPr>
-          <w:rFonts w:ascii="等线" w:eastAsia="微软雅黑" w:hAnsi="等线" w:cs="Times New Roman" w:hint="eastAsia"/>
+          <w:rFonts w:ascii="DengXian" w:eastAsia="微软雅黑" w:hAnsi="DengXian" w:cs="Times New Roman" w:hint="eastAsia"/>
           <w:b/>
           <w:bCs/>
           <w:szCs w:val="32"/>
@@ -5002,7 +5308,7 @@
         <w:jc w:val="left"/>
         <w:outlineLvl w:val="2"/>
         <w:rPr>
-          <w:rFonts w:ascii="等线" w:eastAsia="微软雅黑" w:hAnsi="等线" w:cs="Times New Roman"/>
+          <w:rFonts w:ascii="DengXian" w:eastAsia="微软雅黑" w:hAnsi="DengXian" w:cs="Times New Roman"/>
           <w:b/>
           <w:bCs/>
           <w:szCs w:val="32"/>
@@ -5011,7 +5317,7 @@
       <w:bookmarkStart w:id="23" w:name="_Toc105254608"/>
       <w:r>
         <w:rPr>
-          <w:rFonts w:ascii="等线" w:eastAsia="微软雅黑" w:hAnsi="等线" w:cs="Times New Roman"/>
+          <w:rFonts w:ascii="DengXian" w:eastAsia="微软雅黑" w:hAnsi="DengXian" w:cs="Times New Roman"/>
           <w:b/>
           <w:bCs/>
           <w:szCs w:val="32"/>
@@ -5020,7 +5326,7 @@
       </w:r>
       <w:r>
         <w:rPr>
-          <w:rFonts w:ascii="等线" w:eastAsia="微软雅黑" w:hAnsi="等线" w:cs="Times New Roman"/>
+          <w:rFonts w:ascii="DengXian" w:eastAsia="微软雅黑" w:hAnsi="DengXian" w:cs="Times New Roman"/>
           <w:b/>
           <w:bCs/>
           <w:szCs w:val="32"/>
@@ -5029,7 +5335,7 @@
       </w:r>
       <w:r>
         <w:rPr>
-          <w:rFonts w:ascii="等线" w:eastAsia="微软雅黑" w:hAnsi="等线" w:cs="Times New Roman"/>
+          <w:rFonts w:ascii="DengXian" w:eastAsia="微软雅黑" w:hAnsi="DengXian" w:cs="Times New Roman"/>
           <w:b/>
           <w:bCs/>
           <w:szCs w:val="32"/>
@@ -5038,7 +5344,7 @@
       </w:r>
       <w:r>
         <w:rPr>
-          <w:rFonts w:ascii="等线" w:eastAsia="微软雅黑" w:hAnsi="等线" w:cs="Times New Roman"/>
+          <w:rFonts w:ascii="DengXian" w:eastAsia="微软雅黑" w:hAnsi="DengXian" w:cs="Times New Roman"/>
           <w:b/>
           <w:bCs/>
           <w:szCs w:val="32"/>
@@ -5047,7 +5353,7 @@
       </w:r>
       <w:r>
         <w:rPr>
-          <w:rFonts w:ascii="等线" w:eastAsia="微软雅黑" w:hAnsi="等线" w:cs="Times New Roman" w:hint="eastAsia"/>
+          <w:rFonts w:ascii="DengXian" w:eastAsia="微软雅黑" w:hAnsi="DengXian" w:cs="Times New Roman" w:hint="eastAsia"/>
           <w:b/>
           <w:bCs/>
           <w:szCs w:val="32"/>
@@ -5103,9 +5409,6 @@
           <w:numId w:val="17"/>
         </w:numPr>
         <w:ind w:firstLineChars="0"/>
-        <w:rPr>
-          <w:rFonts w:hint="eastAsia"/>
-        </w:rPr>
       </w:pPr>
       <w:r>
         <w:rPr>
@@ -5312,7 +5615,7 @@
         <w:jc w:val="left"/>
         <w:outlineLvl w:val="2"/>
         <w:rPr>
-          <w:rFonts w:ascii="等线" w:eastAsia="微软雅黑" w:hAnsi="等线" w:cs="Times New Roman"/>
+          <w:rFonts w:ascii="DengXian" w:eastAsia="微软雅黑" w:hAnsi="DengXian" w:cs="Times New Roman"/>
           <w:b/>
           <w:bCs/>
           <w:szCs w:val="32"/>
@@ -5321,7 +5624,7 @@
       <w:bookmarkStart w:id="26" w:name="_Toc105254611"/>
       <w:r>
         <w:rPr>
-          <w:rFonts w:ascii="等线" w:eastAsia="微软雅黑" w:hAnsi="等线" w:cs="Times New Roman"/>
+          <w:rFonts w:ascii="DengXian" w:eastAsia="微软雅黑" w:hAnsi="DengXian" w:cs="Times New Roman"/>
           <w:b/>
           <w:bCs/>
           <w:szCs w:val="32"/>
@@ -5330,7 +5633,7 @@
       </w:r>
       <w:r>
         <w:rPr>
-          <w:rFonts w:ascii="等线" w:eastAsia="微软雅黑" w:hAnsi="等线" w:cs="Times New Roman"/>
+          <w:rFonts w:ascii="DengXian" w:eastAsia="微软雅黑" w:hAnsi="DengXian" w:cs="Times New Roman"/>
           <w:b/>
           <w:bCs/>
           <w:szCs w:val="32"/>
@@ -5339,7 +5642,7 @@
       </w:r>
       <w:r>
         <w:rPr>
-          <w:rFonts w:ascii="等线" w:eastAsia="微软雅黑" w:hAnsi="等线" w:cs="Times New Roman"/>
+          <w:rFonts w:ascii="DengXian" w:eastAsia="微软雅黑" w:hAnsi="DengXian" w:cs="Times New Roman"/>
           <w:b/>
           <w:bCs/>
           <w:szCs w:val="32"/>
@@ -5348,7 +5651,7 @@
       </w:r>
       <w:r>
         <w:rPr>
-          <w:rFonts w:ascii="等线" w:eastAsia="微软雅黑" w:hAnsi="等线" w:cs="Times New Roman"/>
+          <w:rFonts w:ascii="DengXian" w:eastAsia="微软雅黑" w:hAnsi="DengXian" w:cs="Times New Roman"/>
           <w:b/>
           <w:bCs/>
           <w:szCs w:val="32"/>
@@ -5357,7 +5660,7 @@
       </w:r>
       <w:r>
         <w:rPr>
-          <w:rFonts w:ascii="等线" w:eastAsia="微软雅黑" w:hAnsi="等线" w:cs="Times New Roman"/>
+          <w:rFonts w:ascii="DengXian" w:eastAsia="微软雅黑" w:hAnsi="DengXian" w:cs="Times New Roman"/>
           <w:b/>
           <w:bCs/>
           <w:szCs w:val="32"/>
@@ -5366,7 +5669,7 @@
       </w:r>
       <w:r>
         <w:rPr>
-          <w:rFonts w:ascii="等线" w:eastAsia="微软雅黑" w:hAnsi="等线" w:cs="Times New Roman" w:hint="eastAsia"/>
+          <w:rFonts w:ascii="DengXian" w:eastAsia="微软雅黑" w:hAnsi="DengXian" w:cs="Times New Roman" w:hint="eastAsia"/>
           <w:b/>
           <w:bCs/>
           <w:szCs w:val="32"/>
@@ -5528,7 +5831,7 @@
         <w:jc w:val="left"/>
         <w:outlineLvl w:val="2"/>
         <w:rPr>
-          <w:rFonts w:ascii="等线" w:eastAsia="微软雅黑" w:hAnsi="等线" w:cs="Times New Roman"/>
+          <w:rFonts w:ascii="DengXian" w:eastAsia="微软雅黑" w:hAnsi="DengXian" w:cs="Times New Roman"/>
           <w:b/>
           <w:bCs/>
           <w:szCs w:val="32"/>
@@ -5537,7 +5840,7 @@
       <w:bookmarkStart w:id="27" w:name="_Toc105254612"/>
       <w:r>
         <w:rPr>
-          <w:rFonts w:ascii="等线" w:eastAsia="微软雅黑" w:hAnsi="等线" w:cs="Times New Roman"/>
+          <w:rFonts w:ascii="DengXian" w:eastAsia="微软雅黑" w:hAnsi="DengXian" w:cs="Times New Roman"/>
           <w:b/>
           <w:bCs/>
           <w:szCs w:val="32"/>
@@ -5546,7 +5849,7 @@
       </w:r>
       <w:r>
         <w:rPr>
-          <w:rFonts w:ascii="等线" w:eastAsia="微软雅黑" w:hAnsi="等线" w:cs="Times New Roman"/>
+          <w:rFonts w:ascii="DengXian" w:eastAsia="微软雅黑" w:hAnsi="DengXian" w:cs="Times New Roman"/>
           <w:b/>
           <w:bCs/>
           <w:szCs w:val="32"/>
@@ -5555,7 +5858,7 @@
       </w:r>
       <w:r>
         <w:rPr>
-          <w:rFonts w:ascii="等线" w:eastAsia="微软雅黑" w:hAnsi="等线" w:cs="Times New Roman"/>
+          <w:rFonts w:ascii="DengXian" w:eastAsia="微软雅黑" w:hAnsi="DengXian" w:cs="Times New Roman"/>
           <w:b/>
           <w:bCs/>
           <w:szCs w:val="32"/>
@@ -5564,7 +5867,7 @@
       </w:r>
       <w:r>
         <w:rPr>
-          <w:rFonts w:ascii="等线" w:eastAsia="微软雅黑" w:hAnsi="等线" w:cs="Times New Roman"/>
+          <w:rFonts w:ascii="DengXian" w:eastAsia="微软雅黑" w:hAnsi="DengXian" w:cs="Times New Roman"/>
           <w:b/>
           <w:bCs/>
           <w:szCs w:val="32"/>
@@ -5573,7 +5876,7 @@
       </w:r>
       <w:r>
         <w:rPr>
-          <w:rFonts w:ascii="等线" w:eastAsia="微软雅黑" w:hAnsi="等线" w:cs="Times New Roman"/>
+          <w:rFonts w:ascii="DengXian" w:eastAsia="微软雅黑" w:hAnsi="DengXian" w:cs="Times New Roman"/>
           <w:b/>
           <w:bCs/>
           <w:szCs w:val="32"/>
@@ -5582,7 +5885,7 @@
       </w:r>
       <w:r>
         <w:rPr>
-          <w:rFonts w:ascii="等线" w:eastAsia="微软雅黑" w:hAnsi="等线" w:cs="Times New Roman"/>
+          <w:rFonts w:ascii="DengXian" w:eastAsia="微软雅黑" w:hAnsi="DengXian" w:cs="Times New Roman"/>
           <w:b/>
           <w:bCs/>
           <w:szCs w:val="32"/>
@@ -5591,7 +5894,7 @@
       </w:r>
       <w:r>
         <w:rPr>
-          <w:rFonts w:ascii="等线" w:eastAsia="微软雅黑" w:hAnsi="等线" w:cs="Times New Roman" w:hint="eastAsia"/>
+          <w:rFonts w:ascii="DengXian" w:eastAsia="微软雅黑" w:hAnsi="DengXian" w:cs="Times New Roman" w:hint="eastAsia"/>
           <w:b/>
           <w:bCs/>
           <w:szCs w:val="32"/>
@@ -5646,7 +5949,7 @@
       </w:r>
       <w:r>
         <w:rPr>
-          <w:rFonts w:ascii="等线" w:eastAsia="微软雅黑" w:hAnsi="等线" w:cs="Times New Roman" w:hint="eastAsia"/>
+          <w:rFonts w:ascii="DengXian" w:eastAsia="微软雅黑" w:hAnsi="DengXian" w:cs="Times New Roman" w:hint="eastAsia"/>
           <w:b/>
           <w:bCs/>
           <w:color w:val="FF0000"/>
@@ -5656,7 +5959,7 @@
       </w:r>
       <w:r>
         <w:rPr>
-          <w:rFonts w:ascii="等线" w:eastAsia="微软雅黑" w:hAnsi="等线" w:cs="Times New Roman" w:hint="eastAsia"/>
+          <w:rFonts w:ascii="DengXian" w:eastAsia="微软雅黑" w:hAnsi="DengXian" w:cs="Times New Roman" w:hint="eastAsia"/>
           <w:b/>
           <w:bCs/>
           <w:color w:val="FF0000"/>
@@ -5666,7 +5969,7 @@
       </w:r>
       <w:r>
         <w:rPr>
-          <w:rFonts w:ascii="等线" w:eastAsia="微软雅黑" w:hAnsi="等线" w:cs="Times New Roman" w:hint="eastAsia"/>
+          <w:rFonts w:ascii="DengXian" w:eastAsia="微软雅黑" w:hAnsi="DengXian" w:cs="Times New Roman" w:hint="eastAsia"/>
           <w:b/>
           <w:bCs/>
           <w:color w:val="FF0000"/>
@@ -5843,28 +6146,59 @@
         </w:rPr>
         <w:t>大纲见</w:t>
       </w:r>
-      <w:hyperlink r:id="rId8" w:history="1">
-        <w:r>
-          <w:rPr>
-            <w:rStyle w:val="a4"/>
-            <w:rFonts w:hint="eastAsia"/>
-          </w:rPr>
-          <w:t>帕琪站-</w:t>
-        </w:r>
-        <w:r>
-          <w:rPr>
-            <w:rStyle w:val="a4"/>
-          </w:rPr>
-          <w:t>人气投票项目</w:t>
-        </w:r>
-        <w:r>
-          <w:rPr>
-            <w:rStyle w:val="a4"/>
-            <w:rFonts w:hint="eastAsia"/>
-          </w:rPr>
-          <w:t>问卷大纲（新）</w:t>
-        </w:r>
-      </w:hyperlink>
+      <w:r>
+        <w:fldChar w:fldCharType="begin"/>
+      </w:r>
+      <w:r>
+        <w:instrText>HYPERLINK "https://d.docs.live.net/85124500856dd230/</w:instrText>
+      </w:r>
+      <w:r>
+        <w:instrText>文档</w:instrText>
+      </w:r>
+      <w:r>
+        <w:instrText>/</w:instrText>
+      </w:r>
+      <w:r>
+        <w:instrText>帕琪站</w:instrText>
+      </w:r>
+      <w:r>
+        <w:instrText>-</w:instrText>
+      </w:r>
+      <w:r>
+        <w:instrText>人气投票项目大纲（新）</w:instrText>
+      </w:r>
+      <w:r>
+        <w:instrText>.docx"</w:instrText>
+      </w:r>
+      <w:r>
+        <w:fldChar w:fldCharType="separate"/>
+      </w:r>
+      <w:r>
+        <w:rPr>
+          <w:rStyle w:val="a4"/>
+          <w:rFonts w:hint="eastAsia"/>
+        </w:rPr>
+        <w:t>帕琪站-</w:t>
+      </w:r>
+      <w:r>
+        <w:rPr>
+          <w:rStyle w:val="a4"/>
+        </w:rPr>
+        <w:t>人气投票项目</w:t>
+      </w:r>
+      <w:r>
+        <w:rPr>
+          <w:rStyle w:val="a4"/>
+          <w:rFonts w:hint="eastAsia"/>
+        </w:rPr>
+        <w:t>问卷大纲（新）</w:t>
+      </w:r>
+      <w:r>
+        <w:rPr>
+          <w:rStyle w:val="a4"/>
+        </w:rPr>
+        <w:fldChar w:fldCharType="end"/>
+      </w:r>
     </w:p>
     <w:p>
       <w:pPr>
@@ -5874,7 +6208,7 @@
         <w:jc w:val="left"/>
         <w:outlineLvl w:val="2"/>
         <w:rPr>
-          <w:rFonts w:ascii="等线" w:eastAsia="微软雅黑" w:hAnsi="等线" w:cs="Times New Roman"/>
+          <w:rFonts w:ascii="DengXian" w:eastAsia="微软雅黑" w:hAnsi="DengXian" w:cs="Times New Roman"/>
           <w:b/>
           <w:bCs/>
           <w:szCs w:val="32"/>
@@ -5883,7 +6217,7 @@
       <w:bookmarkStart w:id="29" w:name="_Toc105254614"/>
       <w:r>
         <w:rPr>
-          <w:rFonts w:ascii="等线" w:eastAsia="微软雅黑" w:hAnsi="等线" w:cs="Times New Roman"/>
+          <w:rFonts w:ascii="DengXian" w:eastAsia="微软雅黑" w:hAnsi="DengXian" w:cs="Times New Roman"/>
           <w:b/>
           <w:bCs/>
           <w:szCs w:val="32"/>
@@ -5892,7 +6226,7 @@
       </w:r>
       <w:r>
         <w:rPr>
-          <w:rFonts w:ascii="等线" w:eastAsia="微软雅黑" w:hAnsi="等线" w:cs="Times New Roman"/>
+          <w:rFonts w:ascii="DengXian" w:eastAsia="微软雅黑" w:hAnsi="DengXian" w:cs="Times New Roman"/>
           <w:b/>
           <w:bCs/>
           <w:szCs w:val="32"/>
@@ -5901,7 +6235,7 @@
       </w:r>
       <w:r>
         <w:rPr>
-          <w:rFonts w:ascii="等线" w:eastAsia="微软雅黑" w:hAnsi="等线" w:cs="Times New Roman"/>
+          <w:rFonts w:ascii="DengXian" w:eastAsia="微软雅黑" w:hAnsi="DengXian" w:cs="Times New Roman"/>
           <w:b/>
           <w:bCs/>
           <w:szCs w:val="32"/>
@@ -5910,7 +6244,7 @@
       </w:r>
       <w:r>
         <w:rPr>
-          <w:rFonts w:ascii="等线" w:eastAsia="微软雅黑" w:hAnsi="等线" w:cs="Times New Roman"/>
+          <w:rFonts w:ascii="DengXian" w:eastAsia="微软雅黑" w:hAnsi="DengXian" w:cs="Times New Roman"/>
           <w:b/>
           <w:bCs/>
           <w:szCs w:val="32"/>
@@ -5919,7 +6253,7 @@
       </w:r>
       <w:r>
         <w:rPr>
-          <w:rFonts w:ascii="等线" w:eastAsia="微软雅黑" w:hAnsi="等线" w:cs="Times New Roman"/>
+          <w:rFonts w:ascii="DengXian" w:eastAsia="微软雅黑" w:hAnsi="DengXian" w:cs="Times New Roman"/>
           <w:b/>
           <w:bCs/>
           <w:szCs w:val="32"/>
@@ -5928,7 +6262,7 @@
       </w:r>
       <w:r>
         <w:rPr>
-          <w:rFonts w:ascii="等线" w:eastAsia="微软雅黑" w:hAnsi="等线" w:cs="Times New Roman"/>
+          <w:rFonts w:ascii="DengXian" w:eastAsia="微软雅黑" w:hAnsi="DengXian" w:cs="Times New Roman"/>
           <w:b/>
           <w:bCs/>
           <w:szCs w:val="32"/>
@@ -5937,7 +6271,7 @@
       </w:r>
       <w:r>
         <w:rPr>
-          <w:rFonts w:ascii="等线" w:eastAsia="微软雅黑" w:hAnsi="等线" w:cs="Times New Roman" w:hint="eastAsia"/>
+          <w:rFonts w:ascii="DengXian" w:eastAsia="微软雅黑" w:hAnsi="DengXian" w:cs="Times New Roman" w:hint="eastAsia"/>
           <w:b/>
           <w:bCs/>
           <w:szCs w:val="32"/>
@@ -5946,7 +6280,7 @@
       </w:r>
       <w:r>
         <w:rPr>
-          <w:rFonts w:ascii="等线" w:eastAsia="微软雅黑" w:hAnsi="等线" w:cs="Times New Roman" w:hint="eastAsia"/>
+          <w:rFonts w:ascii="DengXian" w:eastAsia="微软雅黑" w:hAnsi="DengXian" w:cs="Times New Roman" w:hint="eastAsia"/>
           <w:b/>
           <w:bCs/>
           <w:szCs w:val="32"/>
@@ -6112,7 +6446,7 @@
         <w:jc w:val="left"/>
         <w:outlineLvl w:val="2"/>
         <w:rPr>
-          <w:rFonts w:ascii="等线" w:eastAsia="微软雅黑" w:hAnsi="等线" w:cs="Times New Roman"/>
+          <w:rFonts w:ascii="DengXian" w:eastAsia="微软雅黑" w:hAnsi="DengXian" w:cs="Times New Roman"/>
           <w:b/>
           <w:bCs/>
           <w:szCs w:val="32"/>
@@ -6121,7 +6455,7 @@
       <w:bookmarkStart w:id="30" w:name="_Toc105254615"/>
       <w:r>
         <w:rPr>
-          <w:rFonts w:ascii="等线" w:eastAsia="微软雅黑" w:hAnsi="等线" w:cs="Times New Roman"/>
+          <w:rFonts w:ascii="DengXian" w:eastAsia="微软雅黑" w:hAnsi="DengXian" w:cs="Times New Roman"/>
           <w:b/>
           <w:bCs/>
           <w:szCs w:val="32"/>
@@ -6130,7 +6464,7 @@
       </w:r>
       <w:r>
         <w:rPr>
-          <w:rFonts w:ascii="等线" w:eastAsia="微软雅黑" w:hAnsi="等线" w:cs="Times New Roman"/>
+          <w:rFonts w:ascii="DengXian" w:eastAsia="微软雅黑" w:hAnsi="DengXian" w:cs="Times New Roman"/>
           <w:b/>
           <w:bCs/>
           <w:szCs w:val="32"/>
@@ -6139,7 +6473,7 @@
       </w:r>
       <w:r>
         <w:rPr>
-          <w:rFonts w:ascii="等线" w:eastAsia="微软雅黑" w:hAnsi="等线" w:cs="Times New Roman"/>
+          <w:rFonts w:ascii="DengXian" w:eastAsia="微软雅黑" w:hAnsi="DengXian" w:cs="Times New Roman"/>
           <w:b/>
           <w:bCs/>
           <w:szCs w:val="32"/>
@@ -6148,7 +6482,7 @@
       </w:r>
       <w:r>
         <w:rPr>
-          <w:rFonts w:ascii="等线" w:eastAsia="微软雅黑" w:hAnsi="等线" w:cs="Times New Roman"/>
+          <w:rFonts w:ascii="DengXian" w:eastAsia="微软雅黑" w:hAnsi="DengXian" w:cs="Times New Roman"/>
           <w:b/>
           <w:bCs/>
           <w:szCs w:val="32"/>
@@ -6157,7 +6491,7 @@
       </w:r>
       <w:r>
         <w:rPr>
-          <w:rFonts w:ascii="等线" w:eastAsia="微软雅黑" w:hAnsi="等线" w:cs="Times New Roman"/>
+          <w:rFonts w:ascii="DengXian" w:eastAsia="微软雅黑" w:hAnsi="DengXian" w:cs="Times New Roman"/>
           <w:b/>
           <w:bCs/>
           <w:szCs w:val="32"/>
@@ -6166,7 +6500,7 @@
       </w:r>
       <w:r>
         <w:rPr>
-          <w:rFonts w:ascii="等线" w:eastAsia="微软雅黑" w:hAnsi="等线" w:cs="Times New Roman" w:hint="eastAsia"/>
+          <w:rFonts w:ascii="DengXian" w:eastAsia="微软雅黑" w:hAnsi="DengXian" w:cs="Times New Roman" w:hint="eastAsia"/>
           <w:b/>
           <w:bCs/>
           <w:szCs w:val="32"/>
@@ -6175,7 +6509,7 @@
       </w:r>
       <w:r>
         <w:rPr>
-          <w:rFonts w:ascii="等线" w:eastAsia="微软雅黑" w:hAnsi="等线" w:cs="Times New Roman" w:hint="eastAsia"/>
+          <w:rFonts w:ascii="DengXian" w:eastAsia="微软雅黑" w:hAnsi="DengXian" w:cs="Times New Roman" w:hint="eastAsia"/>
           <w:b/>
           <w:bCs/>
           <w:szCs w:val="32"/>
@@ -6185,7 +6519,7 @@
       <w:bookmarkEnd w:id="30"/>
       <w:r>
         <w:rPr>
-          <w:rFonts w:ascii="等线" w:eastAsia="微软雅黑" w:hAnsi="等线" w:cs="Times New Roman" w:hint="eastAsia"/>
+          <w:rFonts w:ascii="DengXian" w:eastAsia="微软雅黑" w:hAnsi="DengXian" w:cs="Times New Roman" w:hint="eastAsia"/>
           <w:b/>
           <w:bCs/>
           <w:szCs w:val="32"/>
@@ -6333,9 +6667,6 @@
           <w:numId w:val="16"/>
         </w:numPr>
         <w:ind w:firstLineChars="0"/>
-        <w:rPr>
-          <w:rFonts w:hint="eastAsia"/>
-        </w:rPr>
       </w:pPr>
       <w:r>
         <w:rPr>
@@ -6357,15 +6688,15 @@
     <w:p>
       <w:pPr>
         <w:rPr>
-          <w:rFonts w:ascii="等线" w:eastAsia="微软雅黑" w:hAnsi="等线" w:cs="Times New Roman"/>
-          <w:b/>
-          <w:bCs/>
-          <w:szCs w:val="32"/>
-        </w:rPr>
-      </w:pPr>
-      <w:r>
-        <w:rPr>
-          <w:rFonts w:ascii="等线" w:eastAsia="微软雅黑" w:hAnsi="等线" w:cs="Times New Roman"/>
+          <w:rFonts w:ascii="DengXian" w:eastAsia="微软雅黑" w:hAnsi="DengXian" w:cs="Times New Roman"/>
+          <w:b/>
+          <w:bCs/>
+          <w:szCs w:val="32"/>
+        </w:rPr>
+      </w:pPr>
+      <w:r>
+        <w:rPr>
+          <w:rFonts w:ascii="DengXian" w:eastAsia="微软雅黑" w:hAnsi="DengXian" w:cs="Times New Roman"/>
           <w:b/>
           <w:bCs/>
           <w:szCs w:val="32"/>
@@ -6374,7 +6705,7 @@
       </w:r>
       <w:r>
         <w:rPr>
-          <w:rFonts w:ascii="等线" w:eastAsia="微软雅黑" w:hAnsi="等线" w:cs="Times New Roman"/>
+          <w:rFonts w:ascii="DengXian" w:eastAsia="微软雅黑" w:hAnsi="DengXian" w:cs="Times New Roman"/>
           <w:b/>
           <w:bCs/>
           <w:szCs w:val="32"/>
@@ -6383,7 +6714,7 @@
       </w:r>
       <w:r>
         <w:rPr>
-          <w:rFonts w:ascii="等线" w:eastAsia="微软雅黑" w:hAnsi="等线" w:cs="Times New Roman"/>
+          <w:rFonts w:ascii="DengXian" w:eastAsia="微软雅黑" w:hAnsi="DengXian" w:cs="Times New Roman"/>
           <w:b/>
           <w:bCs/>
           <w:szCs w:val="32"/>
@@ -6392,7 +6723,7 @@
       </w:r>
       <w:r>
         <w:rPr>
-          <w:rFonts w:ascii="等线" w:eastAsia="微软雅黑" w:hAnsi="等线" w:cs="Times New Roman"/>
+          <w:rFonts w:ascii="DengXian" w:eastAsia="微软雅黑" w:hAnsi="DengXian" w:cs="Times New Roman"/>
           <w:b/>
           <w:bCs/>
           <w:szCs w:val="32"/>
@@ -6401,7 +6732,7 @@
       </w:r>
       <w:r>
         <w:rPr>
-          <w:rFonts w:ascii="等线" w:eastAsia="微软雅黑" w:hAnsi="等线" w:cs="Times New Roman"/>
+          <w:rFonts w:ascii="DengXian" w:eastAsia="微软雅黑" w:hAnsi="DengXian" w:cs="Times New Roman"/>
           <w:b/>
           <w:bCs/>
           <w:szCs w:val="32"/>
@@ -6410,7 +6741,7 @@
       </w:r>
       <w:r>
         <w:rPr>
-          <w:rFonts w:ascii="等线" w:eastAsia="微软雅黑" w:hAnsi="等线" w:cs="Times New Roman" w:hint="eastAsia"/>
+          <w:rFonts w:ascii="DengXian" w:eastAsia="微软雅黑" w:hAnsi="DengXian" w:cs="Times New Roman" w:hint="eastAsia"/>
           <w:b/>
           <w:bCs/>
           <w:szCs w:val="32"/>
@@ -6419,7 +6750,7 @@
       </w:r>
       <w:r>
         <w:rPr>
-          <w:rFonts w:ascii="等线" w:eastAsia="微软雅黑" w:hAnsi="等线" w:cs="Times New Roman" w:hint="eastAsia"/>
+          <w:rFonts w:ascii="DengXian" w:eastAsia="微软雅黑" w:hAnsi="DengXian" w:cs="Times New Roman" w:hint="eastAsia"/>
           <w:b/>
           <w:bCs/>
           <w:szCs w:val="32"/>
@@ -6595,7 +6926,7 @@
         <w:jc w:val="left"/>
         <w:outlineLvl w:val="2"/>
         <w:rPr>
-          <w:rFonts w:ascii="等线" w:eastAsia="微软雅黑" w:hAnsi="等线" w:cs="Times New Roman"/>
+          <w:rFonts w:ascii="DengXian" w:eastAsia="微软雅黑" w:hAnsi="DengXian" w:cs="Times New Roman"/>
           <w:b/>
           <w:bCs/>
           <w:szCs w:val="32"/>
@@ -6604,7 +6935,7 @@
       <w:bookmarkStart w:id="31" w:name="_Toc105254616"/>
       <w:r>
         <w:rPr>
-          <w:rFonts w:ascii="等线" w:eastAsia="微软雅黑" w:hAnsi="等线" w:cs="Times New Roman"/>
+          <w:rFonts w:ascii="DengXian" w:eastAsia="微软雅黑" w:hAnsi="DengXian" w:cs="Times New Roman"/>
           <w:b/>
           <w:bCs/>
           <w:szCs w:val="32"/>
@@ -6613,7 +6944,7 @@
       </w:r>
       <w:r>
         <w:rPr>
-          <w:rFonts w:ascii="等线" w:eastAsia="微软雅黑" w:hAnsi="等线" w:cs="Times New Roman"/>
+          <w:rFonts w:ascii="DengXian" w:eastAsia="微软雅黑" w:hAnsi="DengXian" w:cs="Times New Roman"/>
           <w:b/>
           <w:bCs/>
           <w:szCs w:val="32"/>
@@ -6622,7 +6953,7 @@
       </w:r>
       <w:r>
         <w:rPr>
-          <w:rFonts w:ascii="等线" w:eastAsia="微软雅黑" w:hAnsi="等线" w:cs="Times New Roman"/>
+          <w:rFonts w:ascii="DengXian" w:eastAsia="微软雅黑" w:hAnsi="DengXian" w:cs="Times New Roman"/>
           <w:b/>
           <w:bCs/>
           <w:szCs w:val="32"/>
@@ -6631,7 +6962,7 @@
       </w:r>
       <w:r>
         <w:rPr>
-          <w:rFonts w:ascii="等线" w:eastAsia="微软雅黑" w:hAnsi="等线" w:cs="Times New Roman"/>
+          <w:rFonts w:ascii="DengXian" w:eastAsia="微软雅黑" w:hAnsi="DengXian" w:cs="Times New Roman"/>
           <w:b/>
           <w:bCs/>
           <w:szCs w:val="32"/>
@@ -6640,7 +6971,7 @@
       </w:r>
       <w:r>
         <w:rPr>
-          <w:rFonts w:ascii="等线" w:eastAsia="微软雅黑" w:hAnsi="等线" w:cs="Times New Roman"/>
+          <w:rFonts w:ascii="DengXian" w:eastAsia="微软雅黑" w:hAnsi="DengXian" w:cs="Times New Roman"/>
           <w:b/>
           <w:bCs/>
           <w:szCs w:val="32"/>
@@ -6649,7 +6980,7 @@
       </w:r>
       <w:r>
         <w:rPr>
-          <w:rFonts w:ascii="等线" w:eastAsia="微软雅黑" w:hAnsi="等线" w:cs="Times New Roman"/>
+          <w:rFonts w:ascii="DengXian" w:eastAsia="微软雅黑" w:hAnsi="DengXian" w:cs="Times New Roman"/>
           <w:b/>
           <w:bCs/>
           <w:szCs w:val="32"/>
@@ -6658,7 +6989,7 @@
       </w:r>
       <w:r>
         <w:rPr>
-          <w:rFonts w:ascii="等线" w:eastAsia="微软雅黑" w:hAnsi="等线" w:cs="Times New Roman" w:hint="eastAsia"/>
+          <w:rFonts w:ascii="DengXian" w:eastAsia="微软雅黑" w:hAnsi="DengXian" w:cs="Times New Roman" w:hint="eastAsia"/>
           <w:b/>
           <w:bCs/>
           <w:szCs w:val="32"/>
@@ -6668,7 +6999,7 @@
       <w:bookmarkEnd w:id="31"/>
       <w:r>
         <w:rPr>
-          <w:rFonts w:ascii="等线" w:eastAsia="微软雅黑" w:hAnsi="等线" w:cs="Times New Roman" w:hint="eastAsia"/>
+          <w:rFonts w:ascii="DengXian" w:eastAsia="微软雅黑" w:hAnsi="DengXian" w:cs="Times New Roman" w:hint="eastAsia"/>
           <w:b/>
           <w:bCs/>
           <w:szCs w:val="32"/>
@@ -6810,7 +7141,7 @@
         <w:jc w:val="left"/>
         <w:outlineLvl w:val="2"/>
         <w:rPr>
-          <w:rFonts w:ascii="等线" w:eastAsia="微软雅黑" w:hAnsi="等线" w:cs="Times New Roman"/>
+          <w:rFonts w:ascii="DengXian" w:eastAsia="微软雅黑" w:hAnsi="DengXian" w:cs="Times New Roman"/>
           <w:b/>
           <w:bCs/>
           <w:szCs w:val="32"/>
@@ -6819,7 +7150,7 @@
       <w:bookmarkStart w:id="33" w:name="_Toc105254618"/>
       <w:r>
         <w:rPr>
-          <w:rFonts w:ascii="等线" w:eastAsia="微软雅黑" w:hAnsi="等线" w:cs="Times New Roman"/>
+          <w:rFonts w:ascii="DengXian" w:eastAsia="微软雅黑" w:hAnsi="DengXian" w:cs="Times New Roman"/>
           <w:b/>
           <w:bCs/>
           <w:szCs w:val="32"/>
@@ -6828,7 +7159,7 @@
       </w:r>
       <w:r>
         <w:rPr>
-          <w:rFonts w:ascii="等线" w:eastAsia="微软雅黑" w:hAnsi="等线" w:cs="Times New Roman"/>
+          <w:rFonts w:ascii="DengXian" w:eastAsia="微软雅黑" w:hAnsi="DengXian" w:cs="Times New Roman"/>
           <w:b/>
           <w:bCs/>
           <w:szCs w:val="32"/>
@@ -6837,7 +7168,7 @@
       </w:r>
       <w:r>
         <w:rPr>
-          <w:rFonts w:ascii="等线" w:eastAsia="微软雅黑" w:hAnsi="等线" w:cs="Times New Roman"/>
+          <w:rFonts w:ascii="DengXian" w:eastAsia="微软雅黑" w:hAnsi="DengXian" w:cs="Times New Roman"/>
           <w:b/>
           <w:bCs/>
           <w:szCs w:val="32"/>
@@ -6846,7 +7177,7 @@
       </w:r>
       <w:r>
         <w:rPr>
-          <w:rFonts w:ascii="等线" w:eastAsia="微软雅黑" w:hAnsi="等线" w:cs="Times New Roman"/>
+          <w:rFonts w:ascii="DengXian" w:eastAsia="微软雅黑" w:hAnsi="DengXian" w:cs="Times New Roman"/>
           <w:b/>
           <w:bCs/>
           <w:szCs w:val="32"/>
@@ -6855,7 +7186,7 @@
       </w:r>
       <w:r>
         <w:rPr>
-          <w:rFonts w:ascii="等线" w:eastAsia="微软雅黑" w:hAnsi="等线" w:cs="Times New Roman"/>
+          <w:rFonts w:ascii="DengXian" w:eastAsia="微软雅黑" w:hAnsi="DengXian" w:cs="Times New Roman"/>
           <w:b/>
           <w:bCs/>
           <w:szCs w:val="32"/>
@@ -6864,7 +7195,7 @@
       </w:r>
       <w:r>
         <w:rPr>
-          <w:rFonts w:ascii="等线" w:eastAsia="微软雅黑" w:hAnsi="等线" w:cs="Times New Roman" w:hint="eastAsia"/>
+          <w:rFonts w:ascii="DengXian" w:eastAsia="微软雅黑" w:hAnsi="DengXian" w:cs="Times New Roman" w:hint="eastAsia"/>
           <w:b/>
           <w:bCs/>
           <w:szCs w:val="32"/>
@@ -6873,7 +7204,7 @@
       </w:r>
       <w:r>
         <w:rPr>
-          <w:rFonts w:ascii="等线" w:eastAsia="微软雅黑" w:hAnsi="等线" w:cs="Times New Roman" w:hint="eastAsia"/>
+          <w:rFonts w:ascii="DengXian" w:eastAsia="微软雅黑" w:hAnsi="DengXian" w:cs="Times New Roman" w:hint="eastAsia"/>
           <w:b/>
           <w:bCs/>
           <w:szCs w:val="32"/>
@@ -7066,7 +7397,21 @@
         <w:rPr>
           <w:rFonts w:hint="eastAsia"/>
         </w:rPr>
-        <w:t>，支持拼音搜索（如搜索“mls”则可以搜索到“魔理沙”）</w:t>
+        <w:t>，支持拼音搜索（如搜索“</w:t>
+      </w:r>
+      <w:proofErr w:type="spellStart"/>
+      <w:r>
+        <w:rPr>
+          <w:rFonts w:hint="eastAsia"/>
+        </w:rPr>
+        <w:t>mls</w:t>
+      </w:r>
+      <w:proofErr w:type="spellEnd"/>
+      <w:r>
+        <w:rPr>
+          <w:rFonts w:hint="eastAsia"/>
+        </w:rPr>
+        <w:t>”则可以搜索到“魔理沙”）</w:t>
       </w:r>
     </w:p>
     <w:p>
@@ -7172,97 +7517,6 @@
     </w:p>
     <w:p>
       <w:pPr>
-        <w:keepNext/>
-        <w:keepLines/>
-        <w:spacing w:line="416" w:lineRule="auto"/>
-        <w:jc w:val="left"/>
-        <w:outlineLvl w:val="2"/>
-        <w:rPr>
-          <w:rFonts w:ascii="等线" w:eastAsia="微软雅黑" w:hAnsi="等线" w:cs="Times New Roman"/>
-          <w:b/>
-          <w:bCs/>
-          <w:szCs w:val="32"/>
-        </w:rPr>
-      </w:pPr>
-      <w:bookmarkStart w:id="34" w:name="_Toc105254619"/>
-      <w:r>
-        <w:rPr>
-          <w:rFonts w:ascii="等线" w:eastAsia="微软雅黑" w:hAnsi="等线" w:cs="Times New Roman"/>
-          <w:b/>
-          <w:bCs/>
-          <w:szCs w:val="32"/>
-        </w:rPr>
-        <w:t>2</w:t>
-      </w:r>
-      <w:r>
-        <w:rPr>
-          <w:rFonts w:ascii="等线" w:eastAsia="微软雅黑" w:hAnsi="等线" w:cs="Times New Roman"/>
-          <w:b/>
-          <w:bCs/>
-          <w:szCs w:val="32"/>
-        </w:rPr>
-        <w:t>.</w:t>
-      </w:r>
-      <w:r>
-        <w:rPr>
-          <w:rFonts w:ascii="等线" w:eastAsia="微软雅黑" w:hAnsi="等线" w:cs="Times New Roman"/>
-          <w:b/>
-          <w:bCs/>
-          <w:szCs w:val="32"/>
-        </w:rPr>
-        <w:t>4</w:t>
-      </w:r>
-      <w:r>
-        <w:rPr>
-          <w:rFonts w:ascii="等线" w:eastAsia="微软雅黑" w:hAnsi="等线" w:cs="Times New Roman"/>
-          <w:b/>
-          <w:bCs/>
-          <w:szCs w:val="32"/>
-        </w:rPr>
-        <w:t>.</w:t>
-      </w:r>
-      <w:r>
-        <w:rPr>
-          <w:rFonts w:ascii="等线" w:eastAsia="微软雅黑" w:hAnsi="等线" w:cs="Times New Roman"/>
-          <w:b/>
-          <w:bCs/>
-          <w:szCs w:val="32"/>
-        </w:rPr>
-        <w:t>2</w:t>
-      </w:r>
-      <w:r>
-        <w:rPr>
-          <w:rFonts w:ascii="等线" w:eastAsia="微软雅黑" w:hAnsi="等线" w:cs="Times New Roman"/>
-          <w:b/>
-          <w:bCs/>
-          <w:szCs w:val="32"/>
-        </w:rPr>
-        <w:t xml:space="preserve"> </w:t>
-      </w:r>
-      <w:r>
-        <w:rPr>
-          <w:rFonts w:ascii="等线" w:eastAsia="微软雅黑" w:hAnsi="等线" w:cs="Times New Roman" w:hint="eastAsia"/>
-          <w:b/>
-          <w:bCs/>
-          <w:szCs w:val="32"/>
-        </w:rPr>
-        <w:t>音乐部门</w:t>
-      </w:r>
-      <w:bookmarkEnd w:id="34"/>
-    </w:p>
-    <w:p>
-      <w:pPr>
-        <w:ind w:firstLine="420"/>
-      </w:pPr>
-      <w:r>
-        <w:rPr>
-          <w:rFonts w:hint="eastAsia"/>
-        </w:rPr>
-        <w:t>为用户喜爱的东方原曲投上一票，需要注意以下几点：</w:t>
-      </w:r>
-    </w:p>
-    <w:p>
-      <w:pPr>
         <w:pStyle w:val="a3"/>
         <w:numPr>
           <w:ilvl w:val="0"/>
@@ -7273,35 +7527,107 @@
       <w:r>
         <w:rPr>
           <w:rFonts w:hint="eastAsia"/>
-        </w:rPr>
-        <w:t>音乐一共可投0</w:t>
-      </w:r>
-      <w:r>
-        <w:t>-</w:t>
-      </w:r>
-      <w:r>
-        <w:rPr>
-          <w:rFonts w:hint="eastAsia"/>
-        </w:rPr>
-        <w:t>1</w:t>
-      </w:r>
-      <w:r>
+          <w:b/>
+          <w:bCs/>
+        </w:rPr>
+        <w:t>注意：</w:t>
+      </w:r>
+      <w:r>
+        <w:rPr>
+          <w:rFonts w:hint="eastAsia"/>
+        </w:rPr>
+        <w:t>角色的中文名可能会进行修改</w:t>
+      </w:r>
+    </w:p>
+    <w:p>
+      <w:pPr>
+        <w:keepNext/>
+        <w:keepLines/>
+        <w:spacing w:line="416" w:lineRule="auto"/>
+        <w:jc w:val="left"/>
+        <w:outlineLvl w:val="2"/>
+        <w:rPr>
+          <w:rFonts w:ascii="DengXian" w:eastAsia="微软雅黑" w:hAnsi="DengXian" w:cs="Times New Roman"/>
+          <w:b/>
+          <w:bCs/>
+          <w:szCs w:val="32"/>
+        </w:rPr>
+      </w:pPr>
+      <w:bookmarkStart w:id="34" w:name="_Toc105254619"/>
+      <w:r>
+        <w:rPr>
+          <w:rFonts w:ascii="DengXian" w:eastAsia="微软雅黑" w:hAnsi="DengXian" w:cs="Times New Roman"/>
+          <w:b/>
+          <w:bCs/>
+          <w:szCs w:val="32"/>
+        </w:rPr>
         <w:t>2</w:t>
       </w:r>
       <w:r>
         <w:rPr>
-          <w:rFonts w:hint="eastAsia"/>
-        </w:rPr>
-        <w:t>票，排名不分先后，可从1</w:t>
-      </w:r>
-      <w:r>
+          <w:rFonts w:ascii="DengXian" w:eastAsia="微软雅黑" w:hAnsi="DengXian" w:cs="Times New Roman"/>
+          <w:b/>
+          <w:bCs/>
+          <w:szCs w:val="32"/>
+        </w:rPr>
+        <w:t>.</w:t>
+      </w:r>
+      <w:r>
+        <w:rPr>
+          <w:rFonts w:ascii="DengXian" w:eastAsia="微软雅黑" w:hAnsi="DengXian" w:cs="Times New Roman"/>
+          <w:b/>
+          <w:bCs/>
+          <w:szCs w:val="32"/>
+        </w:rPr>
+        <w:t>4</w:t>
+      </w:r>
+      <w:r>
+        <w:rPr>
+          <w:rFonts w:ascii="DengXian" w:eastAsia="微软雅黑" w:hAnsi="DengXian" w:cs="Times New Roman"/>
+          <w:b/>
+          <w:bCs/>
+          <w:szCs w:val="32"/>
+        </w:rPr>
+        <w:t>.</w:t>
+      </w:r>
+      <w:r>
+        <w:rPr>
+          <w:rFonts w:ascii="DengXian" w:eastAsia="微软雅黑" w:hAnsi="DengXian" w:cs="Times New Roman"/>
+          <w:b/>
+          <w:bCs/>
+          <w:szCs w:val="32"/>
+        </w:rPr>
         <w:t>2</w:t>
       </w:r>
       <w:r>
         <w:rPr>
-          <w:rFonts w:hint="eastAsia"/>
-        </w:rPr>
-        <w:t>票中选出一票作为本命票</w:t>
+          <w:rFonts w:ascii="DengXian" w:eastAsia="微软雅黑" w:hAnsi="DengXian" w:cs="Times New Roman"/>
+          <w:b/>
+          <w:bCs/>
+          <w:szCs w:val="32"/>
+        </w:rPr>
+        <w:t xml:space="preserve"> </w:t>
+      </w:r>
+      <w:r>
+        <w:rPr>
+          <w:rFonts w:ascii="DengXian" w:eastAsia="微软雅黑" w:hAnsi="DengXian" w:cs="Times New Roman" w:hint="eastAsia"/>
+          <w:b/>
+          <w:bCs/>
+          <w:szCs w:val="32"/>
+        </w:rPr>
+        <w:t>音乐部门</w:t>
+      </w:r>
+      <w:bookmarkEnd w:id="34"/>
+    </w:p>
+    <w:p>
+      <w:pPr>
+        <w:ind w:firstLine="420"/>
+      </w:pPr>
+      <w:r>
+        <w:rPr>
+          <w:rFonts w:hint="eastAsia"/>
+        </w:rPr>
+        <w:t>为用户喜爱的东方原曲投上一票，需要注意以下几点：</w:t>
       </w:r>
     </w:p>
     <w:p>
@@ -7317,7 +7643,34 @@
         <w:rPr>
           <w:rFonts w:hint="eastAsia"/>
         </w:rPr>
-        <w:t>音乐选择的时候会有试听的功能</w:t>
+        <w:t>音乐一共可投0</w:t>
+      </w:r>
+      <w:r>
+        <w:t>-</w:t>
+      </w:r>
+      <w:r>
+        <w:rPr>
+          <w:rFonts w:hint="eastAsia"/>
+        </w:rPr>
+        <w:t>1</w:t>
+      </w:r>
+      <w:r>
+        <w:t>2</w:t>
+      </w:r>
+      <w:r>
+        <w:rPr>
+          <w:rFonts w:hint="eastAsia"/>
+        </w:rPr>
+        <w:t>票，排名不分先后，可从1</w:t>
+      </w:r>
+      <w:r>
+        <w:t>2</w:t>
+      </w:r>
+      <w:r>
+        <w:rPr>
+          <w:rFonts w:hint="eastAsia"/>
+        </w:rPr>
+        <w:t>票中选出一票作为本命票</w:t>
       </w:r>
     </w:p>
     <w:p>
@@ -7333,7 +7686,7 @@
         <w:rPr>
           <w:rFonts w:hint="eastAsia"/>
         </w:rPr>
-        <w:t>本命票的加权为两张普通票</w:t>
+        <w:t>音乐选择的时候会有试听的功能</w:t>
       </w:r>
     </w:p>
     <w:p>
@@ -7349,24 +7702,7 @@
         <w:rPr>
           <w:rFonts w:hint="eastAsia"/>
         </w:rPr>
-        <w:t>填写投票理由的功能，理由仅为单行纯文本，可不填</w:t>
-      </w:r>
-    </w:p>
-    <w:p>
-      <w:pPr>
-        <w:ind w:firstLine="420"/>
-      </w:pPr>
-      <w:r>
-        <w:rPr>
-          <w:rFonts w:hint="eastAsia"/>
-        </w:rPr>
-        <w:t>曲目</w:t>
-      </w:r>
-      <w:r>
-        <w:rPr>
-          <w:rFonts w:hint="eastAsia"/>
-        </w:rPr>
-        <w:t>选择：</w:t>
+        <w:t>本命票的加权为两张普通票</w:t>
       </w:r>
     </w:p>
     <w:p>
@@ -7382,28 +7718,24 @@
         <w:rPr>
           <w:rFonts w:hint="eastAsia"/>
         </w:rPr>
-        <w:t>通过关键字（</w:t>
-      </w:r>
-      <w:r>
-        <w:rPr>
-          <w:rFonts w:hint="eastAsia"/>
-        </w:rPr>
-        <w:t>名字、其他译名</w:t>
-      </w:r>
-      <w:r>
-        <w:rPr>
-          <w:rFonts w:hint="eastAsia"/>
-          <w:b/>
-          <w:bCs/>
-          <w:color w:val="FF0000"/>
-        </w:rPr>
-        <w:t>（TODO）</w:t>
-      </w:r>
-      <w:r>
-        <w:rPr>
-          <w:rFonts w:hint="eastAsia"/>
-        </w:rPr>
-        <w:t>）、作品搜索</w:t>
+        <w:t>填写投票理由的功能，理由仅为单行纯文本，可不填</w:t>
+      </w:r>
+    </w:p>
+    <w:p>
+      <w:pPr>
+        <w:ind w:firstLine="420"/>
+      </w:pPr>
+      <w:r>
+        <w:rPr>
+          <w:rFonts w:hint="eastAsia"/>
+        </w:rPr>
+        <w:t>曲目</w:t>
+      </w:r>
+      <w:r>
+        <w:rPr>
+          <w:rFonts w:hint="eastAsia"/>
+        </w:rPr>
+        <w:t>选择：</w:t>
       </w:r>
     </w:p>
     <w:p>
@@ -7419,7 +7751,13 @@
         <w:rPr>
           <w:rFonts w:hint="eastAsia"/>
         </w:rPr>
-        <w:t>自动补全</w:t>
+        <w:t>通过关键字（</w:t>
+      </w:r>
+      <w:r>
+        <w:rPr>
+          <w:rFonts w:hint="eastAsia"/>
+        </w:rPr>
+        <w:t>名字、其他译名</w:t>
       </w:r>
       <w:r>
         <w:rPr>
@@ -7429,6 +7767,12 @@
           <w:color w:val="FF0000"/>
         </w:rPr>
         <w:t>（TODO）</w:t>
+      </w:r>
+      <w:r>
+        <w:rPr>
+          <w:rFonts w:hint="eastAsia"/>
+        </w:rPr>
+        <w:t>）、作品搜索</w:t>
       </w:r>
     </w:p>
     <w:p>
@@ -7444,6 +7788,31 @@
         <w:rPr>
           <w:rFonts w:hint="eastAsia"/>
         </w:rPr>
+        <w:t>自动补全</w:t>
+      </w:r>
+      <w:r>
+        <w:rPr>
+          <w:rFonts w:hint="eastAsia"/>
+          <w:b/>
+          <w:bCs/>
+          <w:color w:val="FF0000"/>
+        </w:rPr>
+        <w:t>（TODO）</w:t>
+      </w:r>
+    </w:p>
+    <w:p>
+      <w:pPr>
+        <w:pStyle w:val="a3"/>
+        <w:numPr>
+          <w:ilvl w:val="0"/>
+          <w:numId w:val="18"/>
+        </w:numPr>
+        <w:ind w:firstLineChars="0"/>
+      </w:pPr>
+      <w:r>
+        <w:rPr>
+          <w:rFonts w:hint="eastAsia"/>
+        </w:rPr>
         <w:t>排序方式</w:t>
       </w:r>
       <w:r>
@@ -7529,6 +7898,7 @@
         <w:rPr>
           <w:rFonts w:hint="eastAsia"/>
         </w:rPr>
+        <w:lastRenderedPageBreak/>
         <w:t>由于同名曲合并，</w:t>
       </w:r>
       <w:r>
@@ -7548,113 +7918,6 @@
           <w:rFonts w:hint="eastAsia"/>
         </w:rPr>
         <w:t>提示一下哪些曲目有同名曲合并情况</w:t>
-      </w:r>
-    </w:p>
-    <w:p>
-      <w:pPr>
-        <w:keepNext/>
-        <w:keepLines/>
-        <w:spacing w:line="416" w:lineRule="auto"/>
-        <w:jc w:val="left"/>
-        <w:outlineLvl w:val="2"/>
-        <w:rPr>
-          <w:rFonts w:ascii="等线" w:eastAsia="微软雅黑" w:hAnsi="等线" w:cs="Times New Roman"/>
-          <w:b/>
-          <w:bCs/>
-          <w:szCs w:val="32"/>
-        </w:rPr>
-      </w:pPr>
-      <w:bookmarkStart w:id="35" w:name="_Toc105254620"/>
-      <w:r>
-        <w:rPr>
-          <w:rFonts w:ascii="等线" w:eastAsia="微软雅黑" w:hAnsi="等线" w:cs="Times New Roman"/>
-          <w:b/>
-          <w:bCs/>
-          <w:szCs w:val="32"/>
-        </w:rPr>
-        <w:lastRenderedPageBreak/>
-        <w:t>2</w:t>
-      </w:r>
-      <w:r>
-        <w:rPr>
-          <w:rFonts w:ascii="等线" w:eastAsia="微软雅黑" w:hAnsi="等线" w:cs="Times New Roman"/>
-          <w:b/>
-          <w:bCs/>
-          <w:szCs w:val="32"/>
-        </w:rPr>
-        <w:t>.</w:t>
-      </w:r>
-      <w:r>
-        <w:rPr>
-          <w:rFonts w:ascii="等线" w:eastAsia="微软雅黑" w:hAnsi="等线" w:cs="Times New Roman"/>
-          <w:b/>
-          <w:bCs/>
-          <w:szCs w:val="32"/>
-        </w:rPr>
-        <w:t>4</w:t>
-      </w:r>
-      <w:r>
-        <w:rPr>
-          <w:rFonts w:ascii="等线" w:eastAsia="微软雅黑" w:hAnsi="等线" w:cs="Times New Roman"/>
-          <w:b/>
-          <w:bCs/>
-          <w:szCs w:val="32"/>
-        </w:rPr>
-        <w:t>.</w:t>
-      </w:r>
-      <w:r>
-        <w:rPr>
-          <w:rFonts w:ascii="等线" w:eastAsia="微软雅黑" w:hAnsi="等线" w:cs="Times New Roman"/>
-          <w:b/>
-          <w:bCs/>
-          <w:szCs w:val="32"/>
-        </w:rPr>
-        <w:t>3</w:t>
-      </w:r>
-      <w:r>
-        <w:rPr>
-          <w:rFonts w:ascii="等线" w:eastAsia="微软雅黑" w:hAnsi="等线" w:cs="Times New Roman"/>
-          <w:b/>
-          <w:bCs/>
-          <w:szCs w:val="32"/>
-        </w:rPr>
-        <w:t xml:space="preserve"> </w:t>
-      </w:r>
-      <w:r>
-        <w:rPr>
-          <w:rFonts w:ascii="等线" w:eastAsia="微软雅黑" w:hAnsi="等线" w:cs="Times New Roman" w:hint="eastAsia"/>
-          <w:b/>
-          <w:bCs/>
-          <w:szCs w:val="32"/>
-        </w:rPr>
-        <w:t>CP</w:t>
-      </w:r>
-      <w:r>
-        <w:rPr>
-          <w:rFonts w:ascii="等线" w:eastAsia="微软雅黑" w:hAnsi="等线" w:cs="Times New Roman" w:hint="eastAsia"/>
-          <w:b/>
-          <w:bCs/>
-          <w:szCs w:val="32"/>
-        </w:rPr>
-        <w:t>部门</w:t>
-      </w:r>
-      <w:bookmarkEnd w:id="35"/>
-    </w:p>
-    <w:p>
-      <w:r>
-        <w:tab/>
-      </w:r>
-      <w:r>
-        <w:rPr>
-          <w:rFonts w:hint="eastAsia"/>
-        </w:rPr>
-        <w:t>为用户喜爱的CP投上一票，需要注意以下几点</w:t>
-      </w:r>
-      <w:r>
-        <w:rPr>
-          <w:rFonts w:hint="eastAsia"/>
-        </w:rPr>
-        <w:t>：</w:t>
       </w:r>
     </w:p>
     <w:p>
@@ -7669,32 +7932,128 @@
       <w:r>
         <w:rPr>
           <w:rFonts w:hint="eastAsia"/>
-        </w:rPr>
-        <w:t>CP最低</w:t>
-      </w:r>
-      <w:r>
-        <w:rPr>
-          <w:rFonts w:hint="eastAsia"/>
+          <w:b/>
+          <w:bCs/>
+        </w:rPr>
+        <w:t>注意：</w:t>
+      </w:r>
+      <w:r>
+        <w:rPr>
+          <w:rFonts w:hint="eastAsia"/>
+        </w:rPr>
+        <w:t>曲目</w:t>
+      </w:r>
+      <w:r>
+        <w:rPr>
+          <w:rFonts w:hint="eastAsia"/>
+        </w:rPr>
+        <w:t>的中文名可能会进行修改</w:t>
+      </w:r>
+    </w:p>
+    <w:p>
+      <w:pPr>
+        <w:keepNext/>
+        <w:keepLines/>
+        <w:spacing w:line="416" w:lineRule="auto"/>
+        <w:jc w:val="left"/>
+        <w:outlineLvl w:val="2"/>
+        <w:rPr>
+          <w:rFonts w:ascii="DengXian" w:eastAsia="微软雅黑" w:hAnsi="DengXian" w:cs="Times New Roman"/>
+          <w:b/>
+          <w:bCs/>
+          <w:szCs w:val="32"/>
+        </w:rPr>
+      </w:pPr>
+      <w:bookmarkStart w:id="35" w:name="_Toc105254620"/>
+      <w:r>
+        <w:rPr>
+          <w:rFonts w:ascii="DengXian" w:eastAsia="微软雅黑" w:hAnsi="DengXian" w:cs="Times New Roman"/>
+          <w:b/>
+          <w:bCs/>
+          <w:szCs w:val="32"/>
         </w:rPr>
         <w:t>2</w:t>
       </w:r>
       <w:r>
         <w:rPr>
-          <w:rFonts w:hint="eastAsia"/>
-        </w:rPr>
-        <w:t>人，最高</w:t>
-      </w:r>
-      <w:r>
-        <w:rPr>
-          <w:rFonts w:hint="eastAsia"/>
+          <w:rFonts w:ascii="DengXian" w:eastAsia="微软雅黑" w:hAnsi="DengXian" w:cs="Times New Roman"/>
+          <w:b/>
+          <w:bCs/>
+          <w:szCs w:val="32"/>
+        </w:rPr>
+        <w:t>.</w:t>
+      </w:r>
+      <w:r>
+        <w:rPr>
+          <w:rFonts w:ascii="DengXian" w:eastAsia="微软雅黑" w:hAnsi="DengXian" w:cs="Times New Roman"/>
+          <w:b/>
+          <w:bCs/>
+          <w:szCs w:val="32"/>
+        </w:rPr>
+        <w:t>4</w:t>
+      </w:r>
+      <w:r>
+        <w:rPr>
+          <w:rFonts w:ascii="DengXian" w:eastAsia="微软雅黑" w:hAnsi="DengXian" w:cs="Times New Roman"/>
+          <w:b/>
+          <w:bCs/>
+          <w:szCs w:val="32"/>
+        </w:rPr>
+        <w:t>.</w:t>
+      </w:r>
+      <w:r>
+        <w:rPr>
+          <w:rFonts w:ascii="DengXian" w:eastAsia="微软雅黑" w:hAnsi="DengXian" w:cs="Times New Roman"/>
+          <w:b/>
+          <w:bCs/>
+          <w:szCs w:val="32"/>
         </w:rPr>
         <w:t>3</w:t>
       </w:r>
       <w:r>
         <w:rPr>
-          <w:rFonts w:hint="eastAsia"/>
-        </w:rPr>
-        <w:t>人</w:t>
+          <w:rFonts w:ascii="DengXian" w:eastAsia="微软雅黑" w:hAnsi="DengXian" w:cs="Times New Roman"/>
+          <w:b/>
+          <w:bCs/>
+          <w:szCs w:val="32"/>
+        </w:rPr>
+        <w:t xml:space="preserve"> </w:t>
+      </w:r>
+      <w:r>
+        <w:rPr>
+          <w:rFonts w:ascii="DengXian" w:eastAsia="微软雅黑" w:hAnsi="DengXian" w:cs="Times New Roman" w:hint="eastAsia"/>
+          <w:b/>
+          <w:bCs/>
+          <w:szCs w:val="32"/>
+        </w:rPr>
+        <w:t>CP</w:t>
+      </w:r>
+      <w:r>
+        <w:rPr>
+          <w:rFonts w:ascii="DengXian" w:eastAsia="微软雅黑" w:hAnsi="DengXian" w:cs="Times New Roman" w:hint="eastAsia"/>
+          <w:b/>
+          <w:bCs/>
+          <w:szCs w:val="32"/>
+        </w:rPr>
+        <w:t>部门</w:t>
+      </w:r>
+      <w:bookmarkEnd w:id="35"/>
+    </w:p>
+    <w:p>
+      <w:r>
+        <w:tab/>
+      </w:r>
+      <w:r>
+        <w:rPr>
+          <w:rFonts w:hint="eastAsia"/>
+        </w:rPr>
+        <w:t>为用户喜爱的CP投上一票，需要注意以下几点</w:t>
+      </w:r>
+      <w:r>
+        <w:rPr>
+          <w:rFonts w:hint="eastAsia"/>
+        </w:rPr>
+        <w:t>：</w:t>
       </w:r>
     </w:p>
     <w:p>
@@ -7710,16 +8069,85 @@
         <w:rPr>
           <w:rFonts w:hint="eastAsia"/>
         </w:rPr>
-        <w:t>cp一共可投0</w:t>
-      </w:r>
-      <w:r>
-        <w:t>-</w:t>
-      </w:r>
-      <w:r>
-        <w:rPr>
-          <w:rFonts w:hint="eastAsia"/>
-        </w:rPr>
-        <w:t>4票，排名不分先后，可从4票中选出一票作为本命票</w:t>
+        <w:t>CP最低</w:t>
+      </w:r>
+      <w:r>
+        <w:rPr>
+          <w:rFonts w:hint="eastAsia"/>
+        </w:rPr>
+        <w:t>2</w:t>
+      </w:r>
+      <w:r>
+        <w:rPr>
+          <w:rFonts w:hint="eastAsia"/>
+        </w:rPr>
+        <w:t>人，最高</w:t>
+      </w:r>
+      <w:r>
+        <w:rPr>
+          <w:rFonts w:hint="eastAsia"/>
+        </w:rPr>
+        <w:t>3</w:t>
+      </w:r>
+      <w:r>
+        <w:rPr>
+          <w:rFonts w:hint="eastAsia"/>
+        </w:rPr>
+        <w:t>人</w:t>
+      </w:r>
+    </w:p>
+    <w:p>
+      <w:pPr>
+        <w:pStyle w:val="a3"/>
+        <w:numPr>
+          <w:ilvl w:val="1"/>
+          <w:numId w:val="20"/>
+        </w:numPr>
+        <w:ind w:firstLineChars="0"/>
+      </w:pPr>
+      <w:r>
+        <w:rPr>
+          <w:rFonts w:hint="eastAsia"/>
+        </w:rPr>
+        <w:t>可同时允许相同角色两人</w:t>
+      </w:r>
+      <w:r>
+        <w:rPr>
+          <w:rFonts w:hint="eastAsia"/>
+        </w:rPr>
+        <w:t>作为CP组合</w:t>
+      </w:r>
+    </w:p>
+    <w:p>
+      <w:pPr>
+        <w:pStyle w:val="a3"/>
+        <w:numPr>
+          <w:ilvl w:val="1"/>
+          <w:numId w:val="20"/>
+        </w:numPr>
+        <w:ind w:firstLineChars="0"/>
+      </w:pPr>
+      <w:r>
+        <w:rPr>
+          <w:rFonts w:hint="eastAsia"/>
+        </w:rPr>
+        <w:t>可选取相同角色两人+另外一人作为CP组合</w:t>
+      </w:r>
+    </w:p>
+    <w:p>
+      <w:pPr>
+        <w:pStyle w:val="a3"/>
+        <w:numPr>
+          <w:ilvl w:val="1"/>
+          <w:numId w:val="20"/>
+        </w:numPr>
+        <w:ind w:firstLineChars="0"/>
+      </w:pPr>
+      <w:r>
+        <w:rPr>
+          <w:rFonts w:hint="eastAsia"/>
+        </w:rPr>
+        <w:t>不允许相同角色三人作为CP组合</w:t>
       </w:r>
     </w:p>
     <w:p>
@@ -7735,16 +8163,16 @@
         <w:rPr>
           <w:rFonts w:hint="eastAsia"/>
         </w:rPr>
-        <w:t>CP中可以选择其中的0～</w:t>
-      </w:r>
-      <w:r>
-        <w:t>1</w:t>
-      </w:r>
-      <w:r>
-        <w:rPr>
-          <w:rFonts w:hint="eastAsia"/>
-        </w:rPr>
-        <w:t>位为攻</w:t>
+        <w:t>cp一共可投0</w:t>
+      </w:r>
+      <w:r>
+        <w:t>-</w:t>
+      </w:r>
+      <w:r>
+        <w:rPr>
+          <w:rFonts w:hint="eastAsia"/>
+        </w:rPr>
+        <w:t>4票，排名不分先后，可从4票中选出一票作为本命票</w:t>
       </w:r>
     </w:p>
     <w:p>
@@ -7760,6 +8188,31 @@
         <w:rPr>
           <w:rFonts w:hint="eastAsia"/>
         </w:rPr>
+        <w:t>CP中可以选择其中的0～</w:t>
+      </w:r>
+      <w:r>
+        <w:t>1</w:t>
+      </w:r>
+      <w:r>
+        <w:rPr>
+          <w:rFonts w:hint="eastAsia"/>
+        </w:rPr>
+        <w:t>位为攻</w:t>
+      </w:r>
+    </w:p>
+    <w:p>
+      <w:pPr>
+        <w:pStyle w:val="a3"/>
+        <w:numPr>
+          <w:ilvl w:val="0"/>
+          <w:numId w:val="20"/>
+        </w:numPr>
+        <w:ind w:firstLineChars="0"/>
+      </w:pPr>
+      <w:r>
+        <w:rPr>
+          <w:rFonts w:hint="eastAsia"/>
+        </w:rPr>
         <w:t>填写投票理由的功能，理由仅为单行纯文本，可不填</w:t>
       </w:r>
     </w:p>
@@ -7836,7 +8289,19 @@
         <w:rPr>
           <w:rFonts w:hint="eastAsia"/>
         </w:rPr>
-        <w:t>用户可通过本系统的提名页面，对于【最近3年内（本届特有，下一届开始设置为去年一年内）印象最深刻，最想推荐给它人的作品</w:t>
+        <w:t>用户可通过本系统的提名页面，对于【</w:t>
+      </w:r>
+      <w:r>
+        <w:rPr>
+          <w:rFonts w:hint="eastAsia"/>
+        </w:rPr>
+        <w:t>给定时间范围内</w:t>
+      </w:r>
+      <w:r>
+        <w:rPr>
+          <w:rFonts w:hint="eastAsia"/>
+        </w:rPr>
+        <w:t>印象最深刻，最想推荐给它人的作品</w:t>
       </w:r>
       <w:r>
         <w:rPr>
@@ -7876,7 +8341,7 @@
         <w:jc w:val="left"/>
         <w:outlineLvl w:val="2"/>
         <w:rPr>
-          <w:rFonts w:ascii="等线" w:eastAsia="微软雅黑" w:hAnsi="等线" w:cs="Times New Roman"/>
+          <w:rFonts w:ascii="DengXian" w:eastAsia="微软雅黑" w:hAnsi="DengXian" w:cs="Times New Roman"/>
           <w:b/>
           <w:bCs/>
           <w:szCs w:val="32"/>
@@ -7885,7 +8350,7 @@
       <w:bookmarkStart w:id="37" w:name="_Toc105254622"/>
       <w:r>
         <w:rPr>
-          <w:rFonts w:ascii="等线" w:eastAsia="微软雅黑" w:hAnsi="等线" w:cs="Times New Roman"/>
+          <w:rFonts w:ascii="DengXian" w:eastAsia="微软雅黑" w:hAnsi="DengXian" w:cs="Times New Roman"/>
           <w:b/>
           <w:bCs/>
           <w:szCs w:val="32"/>
@@ -7894,7 +8359,7 @@
       </w:r>
       <w:r>
         <w:rPr>
-          <w:rFonts w:ascii="等线" w:eastAsia="微软雅黑" w:hAnsi="等线" w:cs="Times New Roman"/>
+          <w:rFonts w:ascii="DengXian" w:eastAsia="微软雅黑" w:hAnsi="DengXian" w:cs="Times New Roman"/>
           <w:b/>
           <w:bCs/>
           <w:szCs w:val="32"/>
@@ -7903,7 +8368,7 @@
       </w:r>
       <w:r>
         <w:rPr>
-          <w:rFonts w:ascii="等线" w:eastAsia="微软雅黑" w:hAnsi="等线" w:cs="Times New Roman"/>
+          <w:rFonts w:ascii="DengXian" w:eastAsia="微软雅黑" w:hAnsi="DengXian" w:cs="Times New Roman"/>
           <w:b/>
           <w:bCs/>
           <w:szCs w:val="32"/>
@@ -7912,7 +8377,7 @@
       </w:r>
       <w:r>
         <w:rPr>
-          <w:rFonts w:ascii="等线" w:eastAsia="微软雅黑" w:hAnsi="等线" w:cs="Times New Roman"/>
+          <w:rFonts w:ascii="DengXian" w:eastAsia="微软雅黑" w:hAnsi="DengXian" w:cs="Times New Roman"/>
           <w:b/>
           <w:bCs/>
           <w:szCs w:val="32"/>
@@ -7921,7 +8386,7 @@
       </w:r>
       <w:r>
         <w:rPr>
-          <w:rFonts w:ascii="等线" w:eastAsia="微软雅黑" w:hAnsi="等线" w:cs="Times New Roman"/>
+          <w:rFonts w:ascii="DengXian" w:eastAsia="微软雅黑" w:hAnsi="DengXian" w:cs="Times New Roman"/>
           <w:b/>
           <w:bCs/>
           <w:szCs w:val="32"/>
@@ -7930,7 +8395,7 @@
       </w:r>
       <w:r>
         <w:rPr>
-          <w:rFonts w:ascii="等线" w:eastAsia="微软雅黑" w:hAnsi="等线" w:cs="Times New Roman" w:hint="eastAsia"/>
+          <w:rFonts w:ascii="DengXian" w:eastAsia="微软雅黑" w:hAnsi="DengXian" w:cs="Times New Roman" w:hint="eastAsia"/>
           <w:b/>
           <w:bCs/>
           <w:szCs w:val="32"/>
@@ -7993,6 +8458,7 @@
           <w:numId w:val="23"/>
         </w:numPr>
       </w:pPr>
+      <w:proofErr w:type="spellStart"/>
       <w:r>
         <w:rPr>
           <w:rFonts w:hint="eastAsia"/>
@@ -8005,6 +8471,7 @@
         </w:rPr>
         <w:t>ilibili</w:t>
       </w:r>
+      <w:proofErr w:type="spellEnd"/>
       <w:r>
         <w:t>(仅限视频)</w:t>
       </w:r>
@@ -8036,12 +8503,14 @@
           <w:numId w:val="23"/>
         </w:numPr>
       </w:pPr>
+      <w:proofErr w:type="spellStart"/>
       <w:r>
         <w:rPr>
           <w:rFonts w:hint="eastAsia"/>
         </w:rPr>
         <w:t>THBWiki</w:t>
       </w:r>
+      <w:proofErr w:type="spellEnd"/>
     </w:p>
     <w:p>
       <w:pPr>
@@ -8050,12 +8519,14 @@
           <w:numId w:val="23"/>
         </w:numPr>
       </w:pPr>
+      <w:proofErr w:type="spellStart"/>
       <w:r>
         <w:rPr>
           <w:rFonts w:hint="eastAsia"/>
         </w:rPr>
         <w:t>PatchyVideo</w:t>
       </w:r>
+      <w:proofErr w:type="spellEnd"/>
       <w:r>
         <w:rPr>
           <w:rFonts w:hint="eastAsia"/>
@@ -8101,12 +8572,14 @@
           <w:numId w:val="23"/>
         </w:numPr>
       </w:pPr>
+      <w:proofErr w:type="spellStart"/>
       <w:r>
         <w:rPr>
           <w:rFonts w:hint="eastAsia"/>
         </w:rPr>
         <w:t>Pixiv</w:t>
       </w:r>
+      <w:proofErr w:type="spellEnd"/>
     </w:p>
     <w:p>
       <w:pPr>
@@ -8149,6 +8622,7 @@
           <w:numId w:val="23"/>
         </w:numPr>
       </w:pPr>
+      <w:proofErr w:type="spellStart"/>
       <w:r>
         <w:rPr>
           <w:rFonts w:hint="eastAsia"/>
@@ -8161,6 +8635,7 @@
         </w:rPr>
         <w:t>cfun</w:t>
       </w:r>
+      <w:proofErr w:type="spellEnd"/>
     </w:p>
     <w:p>
       <w:pPr>
@@ -8184,13 +8659,13 @@
         <w:rPr>
           <w:rFonts w:hint="eastAsia"/>
         </w:rPr>
-        <w:t>最近三年</w:t>
-      </w:r>
-      <w:r>
-        <w:rPr>
-          <w:rFonts w:hint="eastAsia"/>
-        </w:rPr>
-        <w:t>的作品以</w:t>
+        <w:t>作品</w:t>
+      </w:r>
+      <w:r>
+        <w:rPr>
+          <w:rFonts w:hint="eastAsia"/>
+        </w:rPr>
+        <w:t>以</w:t>
       </w:r>
       <w:r>
         <w:rPr>
@@ -8297,7 +8772,21 @@
         <w:rPr>
           <w:rFonts w:hint="eastAsia"/>
         </w:rPr>
-        <w:t>单品和组合作品（如华灯宴单品和华灯宴，游戏ost和游戏本身）视为不同的作品</w:t>
+        <w:t>单品和组合作品（如华灯宴单品和华灯宴，游戏</w:t>
+      </w:r>
+      <w:proofErr w:type="spellStart"/>
+      <w:r>
+        <w:rPr>
+          <w:rFonts w:hint="eastAsia"/>
+        </w:rPr>
+        <w:t>ost</w:t>
+      </w:r>
+      <w:proofErr w:type="spellEnd"/>
+      <w:r>
+        <w:rPr>
+          <w:rFonts w:hint="eastAsia"/>
+        </w:rPr>
+        <w:t>和游戏本身）视为不同的作品</w:t>
       </w:r>
     </w:p>
     <w:p>
@@ -8334,7 +8823,15 @@
         <w:t>需</w:t>
       </w:r>
       <w:r>
-        <w:t>前往THBWiki创建词条</w:t>
+        <w:t>前往</w:t>
+      </w:r>
+      <w:proofErr w:type="spellStart"/>
+      <w:r>
+        <w:t>THBWiki</w:t>
+      </w:r>
+      <w:proofErr w:type="spellEnd"/>
+      <w:r>
+        <w:t>创建词条</w:t>
       </w:r>
     </w:p>
     <w:p>
@@ -8345,7 +8842,7 @@
         <w:jc w:val="left"/>
         <w:outlineLvl w:val="2"/>
         <w:rPr>
-          <w:rFonts w:ascii="等线" w:eastAsia="微软雅黑" w:hAnsi="等线" w:cs="Times New Roman"/>
+          <w:rFonts w:ascii="DengXian" w:eastAsia="微软雅黑" w:hAnsi="DengXian" w:cs="Times New Roman"/>
           <w:b/>
           <w:bCs/>
           <w:szCs w:val="32"/>
@@ -8354,7 +8851,7 @@
       <w:bookmarkStart w:id="38" w:name="_Toc105254623"/>
       <w:r>
         <w:rPr>
-          <w:rFonts w:ascii="等线" w:eastAsia="微软雅黑" w:hAnsi="等线" w:cs="Times New Roman"/>
+          <w:rFonts w:ascii="DengXian" w:eastAsia="微软雅黑" w:hAnsi="DengXian" w:cs="Times New Roman"/>
           <w:b/>
           <w:bCs/>
           <w:szCs w:val="32"/>
@@ -8363,7 +8860,7 @@
       </w:r>
       <w:r>
         <w:rPr>
-          <w:rFonts w:ascii="等线" w:eastAsia="微软雅黑" w:hAnsi="等线" w:cs="Times New Roman"/>
+          <w:rFonts w:ascii="DengXian" w:eastAsia="微软雅黑" w:hAnsi="DengXian" w:cs="Times New Roman"/>
           <w:b/>
           <w:bCs/>
           <w:szCs w:val="32"/>
@@ -8372,7 +8869,7 @@
       </w:r>
       <w:r>
         <w:rPr>
-          <w:rFonts w:ascii="等线" w:eastAsia="微软雅黑" w:hAnsi="等线" w:cs="Times New Roman"/>
+          <w:rFonts w:ascii="DengXian" w:eastAsia="微软雅黑" w:hAnsi="DengXian" w:cs="Times New Roman"/>
           <w:b/>
           <w:bCs/>
           <w:szCs w:val="32"/>
@@ -8381,7 +8878,7 @@
       </w:r>
       <w:r>
         <w:rPr>
-          <w:rFonts w:ascii="等线" w:eastAsia="微软雅黑" w:hAnsi="等线" w:cs="Times New Roman"/>
+          <w:rFonts w:ascii="DengXian" w:eastAsia="微软雅黑" w:hAnsi="DengXian" w:cs="Times New Roman"/>
           <w:b/>
           <w:bCs/>
           <w:szCs w:val="32"/>
@@ -8390,7 +8887,7 @@
       </w:r>
       <w:r>
         <w:rPr>
-          <w:rFonts w:ascii="等线" w:eastAsia="微软雅黑" w:hAnsi="等线" w:cs="Times New Roman"/>
+          <w:rFonts w:ascii="DengXian" w:eastAsia="微软雅黑" w:hAnsi="DengXian" w:cs="Times New Roman"/>
           <w:b/>
           <w:bCs/>
           <w:szCs w:val="32"/>
@@ -8399,7 +8896,7 @@
       </w:r>
       <w:r>
         <w:rPr>
-          <w:rFonts w:ascii="等线" w:eastAsia="微软雅黑" w:hAnsi="等线" w:cs="Times New Roman"/>
+          <w:rFonts w:ascii="DengXian" w:eastAsia="微软雅黑" w:hAnsi="DengXian" w:cs="Times New Roman"/>
           <w:b/>
           <w:bCs/>
           <w:szCs w:val="32"/>
@@ -8408,7 +8905,7 @@
       </w:r>
       <w:r>
         <w:rPr>
-          <w:rFonts w:ascii="等线" w:eastAsia="微软雅黑" w:hAnsi="等线" w:cs="Times New Roman" w:hint="eastAsia"/>
+          <w:rFonts w:ascii="DengXian" w:eastAsia="微软雅黑" w:hAnsi="DengXian" w:cs="Times New Roman" w:hint="eastAsia"/>
           <w:b/>
           <w:bCs/>
           <w:szCs w:val="32"/>
@@ -8417,7 +8914,7 @@
       </w:r>
       <w:r>
         <w:rPr>
-          <w:rFonts w:ascii="等线" w:eastAsia="微软雅黑" w:hAnsi="等线" w:cs="Times New Roman" w:hint="eastAsia"/>
+          <w:rFonts w:ascii="DengXian" w:eastAsia="微软雅黑" w:hAnsi="DengXian" w:cs="Times New Roman" w:hint="eastAsia"/>
           <w:b/>
           <w:bCs/>
           <w:szCs w:val="32"/>
@@ -8468,6 +8965,7 @@
         <w:rPr>
           <w:rFonts w:hint="eastAsia"/>
         </w:rPr>
+        <w:lastRenderedPageBreak/>
         <w:t>视频</w:t>
       </w:r>
     </w:p>
@@ -8524,7 +9022,6 @@
         <w:rPr>
           <w:rFonts w:hint="eastAsia"/>
         </w:rPr>
-        <w:lastRenderedPageBreak/>
         <w:t>手工制品</w:t>
       </w:r>
     </w:p>
@@ -8550,7 +9047,7 @@
         <w:jc w:val="left"/>
         <w:outlineLvl w:val="2"/>
         <w:rPr>
-          <w:rFonts w:ascii="等线" w:eastAsia="微软雅黑" w:hAnsi="等线" w:cs="Times New Roman"/>
+          <w:rFonts w:ascii="DengXian" w:eastAsia="微软雅黑" w:hAnsi="DengXian" w:cs="Times New Roman"/>
           <w:b/>
           <w:bCs/>
           <w:szCs w:val="32"/>
@@ -8559,7 +9056,7 @@
       <w:bookmarkStart w:id="39" w:name="_Toc105254624"/>
       <w:r>
         <w:rPr>
-          <w:rFonts w:ascii="等线" w:eastAsia="微软雅黑" w:hAnsi="等线" w:cs="Times New Roman" w:hint="eastAsia"/>
+          <w:rFonts w:ascii="DengXian" w:eastAsia="微软雅黑" w:hAnsi="DengXian" w:cs="Times New Roman" w:hint="eastAsia"/>
           <w:b/>
           <w:bCs/>
           <w:szCs w:val="32"/>
@@ -8568,7 +9065,7 @@
       </w:r>
       <w:r>
         <w:rPr>
-          <w:rFonts w:ascii="等线" w:eastAsia="微软雅黑" w:hAnsi="等线" w:cs="Times New Roman"/>
+          <w:rFonts w:ascii="DengXian" w:eastAsia="微软雅黑" w:hAnsi="DengXian" w:cs="Times New Roman"/>
           <w:b/>
           <w:bCs/>
           <w:szCs w:val="32"/>
@@ -8577,7 +9074,7 @@
       </w:r>
       <w:r>
         <w:rPr>
-          <w:rFonts w:ascii="等线" w:eastAsia="微软雅黑" w:hAnsi="等线" w:cs="Times New Roman" w:hint="eastAsia"/>
+          <w:rFonts w:ascii="DengXian" w:eastAsia="微软雅黑" w:hAnsi="DengXian" w:cs="Times New Roman" w:hint="eastAsia"/>
           <w:b/>
           <w:bCs/>
           <w:szCs w:val="32"/>
@@ -8586,7 +9083,7 @@
       </w:r>
       <w:r>
         <w:rPr>
-          <w:rFonts w:ascii="等线" w:eastAsia="微软雅黑" w:hAnsi="等线" w:cs="Times New Roman" w:hint="eastAsia"/>
+          <w:rFonts w:ascii="DengXian" w:eastAsia="微软雅黑" w:hAnsi="DengXian" w:cs="Times New Roman" w:hint="eastAsia"/>
           <w:b/>
           <w:bCs/>
           <w:szCs w:val="32"/>
@@ -8652,7 +9149,7 @@
         <w:jc w:val="left"/>
         <w:outlineLvl w:val="2"/>
         <w:rPr>
-          <w:rFonts w:ascii="等线" w:eastAsia="微软雅黑" w:hAnsi="等线" w:cs="Times New Roman"/>
+          <w:rFonts w:ascii="DengXian" w:eastAsia="微软雅黑" w:hAnsi="DengXian" w:cs="Times New Roman"/>
           <w:b/>
           <w:bCs/>
           <w:szCs w:val="32"/>
@@ -8661,7 +9158,7 @@
       <w:bookmarkStart w:id="40" w:name="_Toc105254625"/>
       <w:r>
         <w:rPr>
-          <w:rFonts w:ascii="等线" w:eastAsia="微软雅黑" w:hAnsi="等线" w:cs="Times New Roman" w:hint="eastAsia"/>
+          <w:rFonts w:ascii="DengXian" w:eastAsia="微软雅黑" w:hAnsi="DengXian" w:cs="Times New Roman" w:hint="eastAsia"/>
           <w:b/>
           <w:bCs/>
           <w:szCs w:val="32"/>
@@ -8670,7 +9167,7 @@
       </w:r>
       <w:r>
         <w:rPr>
-          <w:rFonts w:ascii="等线" w:eastAsia="微软雅黑" w:hAnsi="等线" w:cs="Times New Roman"/>
+          <w:rFonts w:ascii="DengXian" w:eastAsia="微软雅黑" w:hAnsi="DengXian" w:cs="Times New Roman"/>
           <w:b/>
           <w:bCs/>
           <w:szCs w:val="32"/>
@@ -8679,7 +9176,7 @@
       </w:r>
       <w:r>
         <w:rPr>
-          <w:rFonts w:ascii="等线" w:eastAsia="微软雅黑" w:hAnsi="等线" w:cs="Times New Roman"/>
+          <w:rFonts w:ascii="DengXian" w:eastAsia="微软雅黑" w:hAnsi="DengXian" w:cs="Times New Roman"/>
           <w:b/>
           <w:bCs/>
           <w:szCs w:val="32"/>
@@ -8688,7 +9185,7 @@
       </w:r>
       <w:r>
         <w:rPr>
-          <w:rFonts w:ascii="等线" w:eastAsia="微软雅黑" w:hAnsi="等线" w:cs="Times New Roman"/>
+          <w:rFonts w:ascii="DengXian" w:eastAsia="微软雅黑" w:hAnsi="DengXian" w:cs="Times New Roman"/>
           <w:b/>
           <w:bCs/>
           <w:szCs w:val="32"/>
@@ -8697,7 +9194,7 @@
       </w:r>
       <w:r>
         <w:rPr>
-          <w:rFonts w:ascii="等线" w:eastAsia="微软雅黑" w:hAnsi="等线" w:cs="Times New Roman" w:hint="eastAsia"/>
+          <w:rFonts w:ascii="DengXian" w:eastAsia="微软雅黑" w:hAnsi="DengXian" w:cs="Times New Roman" w:hint="eastAsia"/>
           <w:b/>
           <w:bCs/>
           <w:szCs w:val="32"/>
@@ -8706,7 +9203,7 @@
       </w:r>
       <w:r>
         <w:rPr>
-          <w:rFonts w:ascii="等线" w:eastAsia="微软雅黑" w:hAnsi="等线" w:cs="Times New Roman" w:hint="eastAsia"/>
+          <w:rFonts w:ascii="DengXian" w:eastAsia="微软雅黑" w:hAnsi="DengXian" w:cs="Times New Roman" w:hint="eastAsia"/>
           <w:b/>
           <w:bCs/>
           <w:szCs w:val="32"/>
@@ -8858,7 +9355,25 @@
           <w:strike/>
           <w:color w:val="7F7F7F" w:themeColor="text1" w:themeTint="80"/>
         </w:rPr>
-        <w:t>*ps：</w:t>
+        <w:t>*</w:t>
+      </w:r>
+      <w:proofErr w:type="spellStart"/>
+      <w:r>
+        <w:rPr>
+          <w:rFonts w:hint="eastAsia"/>
+          <w:strike/>
+          <w:color w:val="7F7F7F" w:themeColor="text1" w:themeTint="80"/>
+        </w:rPr>
+        <w:t>ps</w:t>
+      </w:r>
+      <w:proofErr w:type="spellEnd"/>
+      <w:r>
+        <w:rPr>
+          <w:rFonts w:hint="eastAsia"/>
+          <w:strike/>
+          <w:color w:val="7F7F7F" w:themeColor="text1" w:themeTint="80"/>
+        </w:rPr>
+        <w:t>：</w:t>
       </w:r>
       <w:r>
         <w:rPr>
@@ -9003,7 +9518,7 @@
         <w:jc w:val="left"/>
         <w:outlineLvl w:val="2"/>
         <w:rPr>
-          <w:rFonts w:ascii="等线" w:eastAsia="微软雅黑" w:hAnsi="等线" w:cs="Times New Roman"/>
+          <w:rFonts w:ascii="DengXian" w:eastAsia="微软雅黑" w:hAnsi="DengXian" w:cs="Times New Roman"/>
           <w:b/>
           <w:bCs/>
           <w:szCs w:val="32"/>
@@ -9012,7 +9527,7 @@
       <w:bookmarkStart w:id="41" w:name="_Toc105254626"/>
       <w:r>
         <w:rPr>
-          <w:rFonts w:ascii="等线" w:eastAsia="微软雅黑" w:hAnsi="等线" w:cs="Times New Roman" w:hint="eastAsia"/>
+          <w:rFonts w:ascii="DengXian" w:eastAsia="微软雅黑" w:hAnsi="DengXian" w:cs="Times New Roman" w:hint="eastAsia"/>
           <w:b/>
           <w:bCs/>
           <w:szCs w:val="32"/>
@@ -9021,7 +9536,7 @@
       </w:r>
       <w:r>
         <w:rPr>
-          <w:rFonts w:ascii="等线" w:eastAsia="微软雅黑" w:hAnsi="等线" w:cs="Times New Roman"/>
+          <w:rFonts w:ascii="DengXian" w:eastAsia="微软雅黑" w:hAnsi="DengXian" w:cs="Times New Roman"/>
           <w:b/>
           <w:bCs/>
           <w:szCs w:val="32"/>
@@ -9030,7 +9545,7 @@
       </w:r>
       <w:r>
         <w:rPr>
-          <w:rFonts w:ascii="等线" w:eastAsia="微软雅黑" w:hAnsi="等线" w:cs="Times New Roman"/>
+          <w:rFonts w:ascii="DengXian" w:eastAsia="微软雅黑" w:hAnsi="DengXian" w:cs="Times New Roman"/>
           <w:b/>
           <w:bCs/>
           <w:szCs w:val="32"/>
@@ -9039,7 +9554,7 @@
       </w:r>
       <w:r>
         <w:rPr>
-          <w:rFonts w:ascii="等线" w:eastAsia="微软雅黑" w:hAnsi="等线" w:cs="Times New Roman"/>
+          <w:rFonts w:ascii="DengXian" w:eastAsia="微软雅黑" w:hAnsi="DengXian" w:cs="Times New Roman"/>
           <w:b/>
           <w:bCs/>
           <w:szCs w:val="32"/>
@@ -9048,7 +9563,7 @@
       </w:r>
       <w:r>
         <w:rPr>
-          <w:rFonts w:ascii="等线" w:eastAsia="微软雅黑" w:hAnsi="等线" w:cs="Times New Roman" w:hint="eastAsia"/>
+          <w:rFonts w:ascii="DengXian" w:eastAsia="微软雅黑" w:hAnsi="DengXian" w:cs="Times New Roman" w:hint="eastAsia"/>
           <w:b/>
           <w:bCs/>
           <w:szCs w:val="32"/>
@@ -9094,7 +9609,7 @@
         <w:jc w:val="left"/>
         <w:outlineLvl w:val="2"/>
         <w:rPr>
-          <w:rFonts w:ascii="等线" w:eastAsia="微软雅黑" w:hAnsi="等线" w:cs="Times New Roman"/>
+          <w:rFonts w:ascii="DengXian" w:eastAsia="微软雅黑" w:hAnsi="DengXian" w:cs="Times New Roman"/>
           <w:b/>
           <w:bCs/>
           <w:szCs w:val="32"/>
@@ -9103,7 +9618,7 @@
       <w:bookmarkStart w:id="42" w:name="_Toc105254627"/>
       <w:r>
         <w:rPr>
-          <w:rFonts w:ascii="等线" w:eastAsia="微软雅黑" w:hAnsi="等线" w:cs="Times New Roman"/>
+          <w:rFonts w:ascii="DengXian" w:eastAsia="微软雅黑" w:hAnsi="DengXian" w:cs="Times New Roman"/>
           <w:b/>
           <w:bCs/>
           <w:szCs w:val="32"/>
@@ -9112,7 +9627,7 @@
       </w:r>
       <w:r>
         <w:rPr>
-          <w:rFonts w:ascii="等线" w:eastAsia="微软雅黑" w:hAnsi="等线" w:cs="Times New Roman"/>
+          <w:rFonts w:ascii="DengXian" w:eastAsia="微软雅黑" w:hAnsi="DengXian" w:cs="Times New Roman"/>
           <w:b/>
           <w:bCs/>
           <w:szCs w:val="32"/>
@@ -9121,7 +9636,7 @@
       </w:r>
       <w:r>
         <w:rPr>
-          <w:rFonts w:ascii="等线" w:eastAsia="微软雅黑" w:hAnsi="等线" w:cs="Times New Roman" w:hint="eastAsia"/>
+          <w:rFonts w:ascii="DengXian" w:eastAsia="微软雅黑" w:hAnsi="DengXian" w:cs="Times New Roman" w:hint="eastAsia"/>
           <w:b/>
           <w:bCs/>
           <w:szCs w:val="32"/>
@@ -9261,7 +9776,7 @@
         <w:jc w:val="left"/>
         <w:outlineLvl w:val="2"/>
         <w:rPr>
-          <w:rFonts w:ascii="等线" w:eastAsia="微软雅黑" w:hAnsi="等线" w:cs="Times New Roman"/>
+          <w:rFonts w:ascii="DengXian" w:eastAsia="微软雅黑" w:hAnsi="DengXian" w:cs="Times New Roman"/>
           <w:b/>
           <w:bCs/>
           <w:color w:val="FF0000"/>
@@ -9271,7 +9786,7 @@
       <w:bookmarkStart w:id="44" w:name="_Toc105254629"/>
       <w:r>
         <w:rPr>
-          <w:rFonts w:ascii="等线" w:eastAsia="微软雅黑" w:hAnsi="等线" w:cs="Times New Roman"/>
+          <w:rFonts w:ascii="DengXian" w:eastAsia="微软雅黑" w:hAnsi="DengXian" w:cs="Times New Roman"/>
           <w:b/>
           <w:bCs/>
           <w:szCs w:val="32"/>
@@ -9280,7 +9795,7 @@
       </w:r>
       <w:r>
         <w:rPr>
-          <w:rFonts w:ascii="等线" w:eastAsia="微软雅黑" w:hAnsi="等线" w:cs="Times New Roman"/>
+          <w:rFonts w:ascii="DengXian" w:eastAsia="微软雅黑" w:hAnsi="DengXian" w:cs="Times New Roman"/>
           <w:b/>
           <w:bCs/>
           <w:szCs w:val="32"/>
@@ -9289,7 +9804,7 @@
       </w:r>
       <w:r>
         <w:rPr>
-          <w:rFonts w:ascii="等线" w:eastAsia="微软雅黑" w:hAnsi="等线" w:cs="Times New Roman"/>
+          <w:rFonts w:ascii="DengXian" w:eastAsia="微软雅黑" w:hAnsi="DengXian" w:cs="Times New Roman"/>
           <w:b/>
           <w:bCs/>
           <w:szCs w:val="32"/>
@@ -9298,7 +9813,7 @@
       </w:r>
       <w:r>
         <w:rPr>
-          <w:rFonts w:ascii="等线" w:eastAsia="微软雅黑" w:hAnsi="等线" w:cs="Times New Roman"/>
+          <w:rFonts w:ascii="DengXian" w:eastAsia="微软雅黑" w:hAnsi="DengXian" w:cs="Times New Roman"/>
           <w:b/>
           <w:bCs/>
           <w:szCs w:val="32"/>
@@ -9307,7 +9822,7 @@
       </w:r>
       <w:r>
         <w:rPr>
-          <w:rFonts w:ascii="等线" w:eastAsia="微软雅黑" w:hAnsi="等线" w:cs="Times New Roman"/>
+          <w:rFonts w:ascii="DengXian" w:eastAsia="微软雅黑" w:hAnsi="DengXian" w:cs="Times New Roman"/>
           <w:b/>
           <w:bCs/>
           <w:szCs w:val="32"/>
@@ -9316,7 +9831,7 @@
       </w:r>
       <w:r>
         <w:rPr>
-          <w:rFonts w:ascii="等线" w:eastAsia="微软雅黑" w:hAnsi="等线" w:cs="Times New Roman" w:hint="eastAsia"/>
+          <w:rFonts w:ascii="DengXian" w:eastAsia="微软雅黑" w:hAnsi="DengXian" w:cs="Times New Roman" w:hint="eastAsia"/>
           <w:b/>
           <w:bCs/>
           <w:szCs w:val="32"/>
@@ -9344,7 +9859,7 @@
         <w:jc w:val="left"/>
         <w:outlineLvl w:val="2"/>
         <w:rPr>
-          <w:rFonts w:ascii="等线" w:eastAsia="微软雅黑" w:hAnsi="等线" w:cs="Times New Roman"/>
+          <w:rFonts w:ascii="DengXian" w:eastAsia="微软雅黑" w:hAnsi="DengXian" w:cs="Times New Roman"/>
           <w:b/>
           <w:bCs/>
           <w:szCs w:val="32"/>
@@ -9353,7 +9868,7 @@
       <w:bookmarkStart w:id="45" w:name="_Toc105254630"/>
       <w:r>
         <w:rPr>
-          <w:rFonts w:ascii="等线" w:eastAsia="微软雅黑" w:hAnsi="等线" w:cs="Times New Roman" w:hint="eastAsia"/>
+          <w:rFonts w:ascii="DengXian" w:eastAsia="微软雅黑" w:hAnsi="DengXian" w:cs="Times New Roman" w:hint="eastAsia"/>
           <w:b/>
           <w:bCs/>
           <w:szCs w:val="32"/>
@@ -9362,7 +9877,7 @@
       </w:r>
       <w:r>
         <w:rPr>
-          <w:rFonts w:ascii="等线" w:eastAsia="微软雅黑" w:hAnsi="等线" w:cs="Times New Roman"/>
+          <w:rFonts w:ascii="DengXian" w:eastAsia="微软雅黑" w:hAnsi="DengXian" w:cs="Times New Roman"/>
           <w:b/>
           <w:bCs/>
           <w:szCs w:val="32"/>
@@ -9371,7 +9886,7 @@
       </w:r>
       <w:r>
         <w:rPr>
-          <w:rFonts w:ascii="等线" w:eastAsia="微软雅黑" w:hAnsi="等线" w:cs="Times New Roman"/>
+          <w:rFonts w:ascii="DengXian" w:eastAsia="微软雅黑" w:hAnsi="DengXian" w:cs="Times New Roman"/>
           <w:b/>
           <w:bCs/>
           <w:szCs w:val="32"/>
@@ -9380,7 +9895,7 @@
       </w:r>
       <w:r>
         <w:rPr>
-          <w:rFonts w:ascii="等线" w:eastAsia="微软雅黑" w:hAnsi="等线" w:cs="Times New Roman"/>
+          <w:rFonts w:ascii="DengXian" w:eastAsia="微软雅黑" w:hAnsi="DengXian" w:cs="Times New Roman"/>
           <w:b/>
           <w:bCs/>
           <w:szCs w:val="32"/>
@@ -9389,7 +9904,7 @@
       </w:r>
       <w:r>
         <w:rPr>
-          <w:rFonts w:ascii="等线" w:eastAsia="微软雅黑" w:hAnsi="等线" w:cs="Times New Roman" w:hint="eastAsia"/>
+          <w:rFonts w:ascii="DengXian" w:eastAsia="微软雅黑" w:hAnsi="DengXian" w:cs="Times New Roman" w:hint="eastAsia"/>
           <w:b/>
           <w:bCs/>
           <w:szCs w:val="32"/>
@@ -9494,7 +10009,7 @@
         <w:jc w:val="left"/>
         <w:outlineLvl w:val="2"/>
         <w:rPr>
-          <w:rFonts w:ascii="等线" w:eastAsia="微软雅黑" w:hAnsi="等线" w:cs="Times New Roman"/>
+          <w:rFonts w:ascii="DengXian" w:eastAsia="微软雅黑" w:hAnsi="DengXian" w:cs="Times New Roman"/>
           <w:b/>
           <w:bCs/>
           <w:szCs w:val="32"/>
@@ -9503,7 +10018,7 @@
       <w:bookmarkStart w:id="47" w:name="_Toc105254632"/>
       <w:r>
         <w:rPr>
-          <w:rFonts w:ascii="等线" w:eastAsia="微软雅黑" w:hAnsi="等线" w:cs="Times New Roman" w:hint="eastAsia"/>
+          <w:rFonts w:ascii="DengXian" w:eastAsia="微软雅黑" w:hAnsi="DengXian" w:cs="Times New Roman" w:hint="eastAsia"/>
           <w:b/>
           <w:bCs/>
           <w:szCs w:val="32"/>
@@ -9512,7 +10027,7 @@
       </w:r>
       <w:r>
         <w:rPr>
-          <w:rFonts w:ascii="等线" w:eastAsia="微软雅黑" w:hAnsi="等线" w:cs="Times New Roman"/>
+          <w:rFonts w:ascii="DengXian" w:eastAsia="微软雅黑" w:hAnsi="DengXian" w:cs="Times New Roman"/>
           <w:b/>
           <w:bCs/>
           <w:szCs w:val="32"/>
@@ -9521,7 +10036,7 @@
       </w:r>
       <w:r>
         <w:rPr>
-          <w:rFonts w:ascii="等线" w:eastAsia="微软雅黑" w:hAnsi="等线" w:cs="Times New Roman"/>
+          <w:rFonts w:ascii="DengXian" w:eastAsia="微软雅黑" w:hAnsi="DengXian" w:cs="Times New Roman"/>
           <w:b/>
           <w:bCs/>
           <w:szCs w:val="32"/>
@@ -9530,7 +10045,7 @@
       </w:r>
       <w:r>
         <w:rPr>
-          <w:rFonts w:ascii="等线" w:eastAsia="微软雅黑" w:hAnsi="等线" w:cs="Times New Roman"/>
+          <w:rFonts w:ascii="DengXian" w:eastAsia="微软雅黑" w:hAnsi="DengXian" w:cs="Times New Roman"/>
           <w:b/>
           <w:bCs/>
           <w:szCs w:val="32"/>
@@ -9539,7 +10054,7 @@
       </w:r>
       <w:r>
         <w:rPr>
-          <w:rFonts w:ascii="等线" w:eastAsia="微软雅黑" w:hAnsi="等线" w:cs="Times New Roman"/>
+          <w:rFonts w:ascii="DengXian" w:eastAsia="微软雅黑" w:hAnsi="DengXian" w:cs="Times New Roman"/>
           <w:b/>
           <w:bCs/>
           <w:szCs w:val="32"/>
@@ -9548,7 +10063,7 @@
       </w:r>
       <w:r>
         <w:rPr>
-          <w:rFonts w:ascii="等线" w:eastAsia="微软雅黑" w:hAnsi="等线" w:cs="Times New Roman" w:hint="eastAsia"/>
+          <w:rFonts w:ascii="DengXian" w:eastAsia="微软雅黑" w:hAnsi="DengXian" w:cs="Times New Roman" w:hint="eastAsia"/>
           <w:b/>
           <w:bCs/>
           <w:szCs w:val="32"/>
@@ -9594,7 +10109,7 @@
         <w:jc w:val="left"/>
         <w:outlineLvl w:val="2"/>
         <w:rPr>
-          <w:rFonts w:ascii="等线" w:eastAsia="微软雅黑" w:hAnsi="等线" w:cs="Times New Roman"/>
+          <w:rFonts w:ascii="DengXian" w:eastAsia="微软雅黑" w:hAnsi="DengXian" w:cs="Times New Roman"/>
           <w:b/>
           <w:bCs/>
           <w:szCs w:val="32"/>
@@ -9603,7 +10118,7 @@
       <w:bookmarkStart w:id="48" w:name="_Toc105254633"/>
       <w:r>
         <w:rPr>
-          <w:rFonts w:ascii="等线" w:eastAsia="微软雅黑" w:hAnsi="等线" w:cs="Times New Roman" w:hint="eastAsia"/>
+          <w:rFonts w:ascii="DengXian" w:eastAsia="微软雅黑" w:hAnsi="DengXian" w:cs="Times New Roman" w:hint="eastAsia"/>
           <w:b/>
           <w:bCs/>
           <w:szCs w:val="32"/>
@@ -9612,7 +10127,7 @@
       </w:r>
       <w:r>
         <w:rPr>
-          <w:rFonts w:ascii="等线" w:eastAsia="微软雅黑" w:hAnsi="等线" w:cs="Times New Roman"/>
+          <w:rFonts w:ascii="DengXian" w:eastAsia="微软雅黑" w:hAnsi="DengXian" w:cs="Times New Roman"/>
           <w:b/>
           <w:bCs/>
           <w:szCs w:val="32"/>
@@ -9621,7 +10136,7 @@
       </w:r>
       <w:r>
         <w:rPr>
-          <w:rFonts w:ascii="等线" w:eastAsia="微软雅黑" w:hAnsi="等线" w:cs="Times New Roman"/>
+          <w:rFonts w:ascii="DengXian" w:eastAsia="微软雅黑" w:hAnsi="DengXian" w:cs="Times New Roman"/>
           <w:b/>
           <w:bCs/>
           <w:szCs w:val="32"/>
@@ -9630,7 +10145,7 @@
       </w:r>
       <w:r>
         <w:rPr>
-          <w:rFonts w:ascii="等线" w:eastAsia="微软雅黑" w:hAnsi="等线" w:cs="Times New Roman"/>
+          <w:rFonts w:ascii="DengXian" w:eastAsia="微软雅黑" w:hAnsi="DengXian" w:cs="Times New Roman"/>
           <w:b/>
           <w:bCs/>
           <w:szCs w:val="32"/>
@@ -9639,7 +10154,7 @@
       </w:r>
       <w:r>
         <w:rPr>
-          <w:rFonts w:ascii="等线" w:eastAsia="微软雅黑" w:hAnsi="等线" w:cs="Times New Roman"/>
+          <w:rFonts w:ascii="DengXian" w:eastAsia="微软雅黑" w:hAnsi="DengXian" w:cs="Times New Roman"/>
           <w:b/>
           <w:bCs/>
           <w:szCs w:val="32"/>
@@ -9648,7 +10163,7 @@
       </w:r>
       <w:r>
         <w:rPr>
-          <w:rFonts w:ascii="等线" w:eastAsia="微软雅黑" w:hAnsi="等线" w:cs="Times New Roman" w:hint="eastAsia"/>
+          <w:rFonts w:ascii="DengXian" w:eastAsia="微软雅黑" w:hAnsi="DengXian" w:cs="Times New Roman" w:hint="eastAsia"/>
           <w:b/>
           <w:bCs/>
           <w:szCs w:val="32"/>
@@ -9657,7 +10172,7 @@
       </w:r>
       <w:r>
         <w:rPr>
-          <w:rFonts w:ascii="等线" w:eastAsia="微软雅黑" w:hAnsi="等线" w:cs="Times New Roman" w:hint="eastAsia"/>
+          <w:rFonts w:ascii="DengXian" w:eastAsia="微软雅黑" w:hAnsi="DengXian" w:cs="Times New Roman" w:hint="eastAsia"/>
           <w:b/>
           <w:bCs/>
           <w:szCs w:val="32"/>
@@ -9698,7 +10213,14 @@
         <w:rPr>
           <w:rFonts w:hint="eastAsia"/>
         </w:rPr>
-        <w:t>用户端的性能要求（可能相对的）高一些，加上前端校验</w:t>
+        <w:t>用户端的性能要求（可能相对的）高</w:t>
+      </w:r>
+      <w:r>
+        <w:rPr>
+          <w:rFonts w:hint="eastAsia"/>
+        </w:rPr>
+        <w:lastRenderedPageBreak/>
+        <w:t>一些，加上前端校验</w:t>
       </w:r>
       <w:r>
         <w:rPr>
@@ -9770,7 +10292,6 @@
         <w:rPr>
           <w:rFonts w:hint="eastAsia"/>
         </w:rPr>
-        <w:lastRenderedPageBreak/>
         <w:t>投票内容合法性校验</w:t>
       </w:r>
     </w:p>
@@ -11008,7 +11529,7 @@
         <w:rFonts w:ascii="Wingdings" w:hAnsi="Wingdings" w:hint="default"/>
       </w:rPr>
     </w:lvl>
-    <w:lvl w:ilvl="1" w:tplc="04090003" w:tentative="1">
+    <w:lvl w:ilvl="1" w:tplc="04090003">
       <w:start w:val="1"/>
       <w:numFmt w:val="bullet"/>
       <w:lvlText w:val=""/>

</xml_diff>

<commit_message>
docs: :memo: update doc
</commit_message>
<xml_diff>
--- a/doc/VoileLabs-人气投票项目-需求文档.docx
+++ b/doc/VoileLabs-人气投票项目-需求文档.docx
@@ -1463,7 +1463,7 @@
               <w:ind w:firstLineChars="0" w:firstLine="0"/>
               <w:jc w:val="left"/>
               <w:rPr>
-                <w:rFonts w:ascii="微软雅黑" w:hAnsi="微软雅黑" w:hint="eastAsia"/>
+                <w:rFonts w:ascii="微软雅黑" w:hAnsi="微软雅黑"/>
                 <w:szCs w:val="21"/>
               </w:rPr>
             </w:pPr>
@@ -1501,7 +1501,7 @@
               <w:ind w:firstLineChars="0" w:firstLine="0"/>
               <w:jc w:val="left"/>
               <w:rPr>
-                <w:rFonts w:ascii="微软雅黑" w:hAnsi="微软雅黑" w:hint="eastAsia"/>
+                <w:rFonts w:ascii="微软雅黑" w:hAnsi="微软雅黑"/>
                 <w:szCs w:val="21"/>
               </w:rPr>
             </w:pPr>
@@ -1530,9 +1530,6 @@
             <w:pPr>
               <w:widowControl/>
               <w:jc w:val="left"/>
-              <w:rPr>
-                <w:rFonts w:hint="eastAsia"/>
-              </w:rPr>
             </w:pPr>
             <w:r>
               <w:rPr>
@@ -6150,25 +6147,7 @@
         <w:fldChar w:fldCharType="begin"/>
       </w:r>
       <w:r>
-        <w:instrText>HYPERLINK "https://d.docs.live.net/85124500856dd230/</w:instrText>
-      </w:r>
-      <w:r>
-        <w:instrText>文档</w:instrText>
-      </w:r>
-      <w:r>
-        <w:instrText>/</w:instrText>
-      </w:r>
-      <w:r>
-        <w:instrText>帕琪站</w:instrText>
-      </w:r>
-      <w:r>
-        <w:instrText>-</w:instrText>
-      </w:r>
-      <w:r>
-        <w:instrText>人气投票项目大纲（新）</w:instrText>
-      </w:r>
-      <w:r>
-        <w:instrText>.docx"</w:instrText>
+        <w:instrText>HYPERLINK "https://d.docs.live.net/85124500856dd230/文档/帕琪站-人气投票项目大纲（新）.docx"</w:instrText>
       </w:r>
       <w:r>
         <w:fldChar w:fldCharType="separate"/>
@@ -6648,15 +6627,6 @@
           <w:rFonts w:hint="eastAsia"/>
         </w:rPr>
         <w:t>问题A中的选项会互斥</w:t>
-      </w:r>
-      <w:r>
-        <w:rPr>
-          <w:rFonts w:hint="eastAsia"/>
-          <w:b/>
-          <w:bCs/>
-          <w:color w:val="FF0000"/>
-        </w:rPr>
-        <w:t>（TODO）</w:t>
       </w:r>
     </w:p>
     <w:p>

</xml_diff>